<commit_message>
authentication and base CRUD added
</commit_message>
<xml_diff>
--- a/_docs/Project Description.docx
+++ b/_docs/Project Description.docx
@@ -85,7 +85,7 @@
           <w:lang w:eastAsia="ru-RU"/>
         </w:rPr>
         <w:pict w14:anchorId="6328B910">
-          <v:rect id="_x0000_i1037" style="width:0;height:1.5pt" o:hralign="center" o:hrstd="t" o:hr="t" fillcolor="#a0a0a0" stroked="f"/>
+          <v:rect id="_x0000_i1025" style="width:0;height:1.5pt" o:hralign="center" o:hrstd="t" o:hr="t" fillcolor="#a0a0a0" stroked="f"/>
         </w:pict>
       </w:r>
     </w:p>
@@ -102,6 +102,7 @@
           <w:lang w:eastAsia="ru-RU"/>
         </w:rPr>
       </w:pPr>
+      <w:proofErr w:type="spellStart"/>
       <w:r>
         <w:rPr>
           <w:rFonts w:ascii="Times New Roman" w:eastAsia="Times New Roman" w:hAnsi="Times New Roman" w:cs="Times New Roman"/>
@@ -113,6 +114,7 @@
         </w:rPr>
         <w:t>Features</w:t>
       </w:r>
+      <w:proofErr w:type="spellEnd"/>
     </w:p>
     <w:p>
       <w:pPr>
@@ -211,16 +213,29 @@
           <w:lang w:eastAsia="ru-RU"/>
         </w:rPr>
       </w:pPr>
-      <w:r>
-        <w:rPr>
-          <w:rFonts w:ascii="Times New Roman" w:eastAsia="Times New Roman" w:hAnsi="Times New Roman" w:cs="Times New Roman"/>
-          <w:b/>
-          <w:bCs/>
-          <w:sz w:val="24"/>
-          <w:szCs w:val="24"/>
-          <w:lang w:eastAsia="ru-RU"/>
-        </w:rPr>
-        <w:t>Member Management</w:t>
+      <w:proofErr w:type="spellStart"/>
+      <w:r>
+        <w:rPr>
+          <w:rFonts w:ascii="Times New Roman" w:eastAsia="Times New Roman" w:hAnsi="Times New Roman" w:cs="Times New Roman"/>
+          <w:b/>
+          <w:bCs/>
+          <w:sz w:val="24"/>
+          <w:szCs w:val="24"/>
+          <w:lang w:eastAsia="ru-RU"/>
+        </w:rPr>
+        <w:t>Member</w:t>
+      </w:r>
+      <w:proofErr w:type="spellEnd"/>
+      <w:r>
+        <w:rPr>
+          <w:rFonts w:ascii="Times New Roman" w:eastAsia="Times New Roman" w:hAnsi="Times New Roman" w:cs="Times New Roman"/>
+          <w:b/>
+          <w:bCs/>
+          <w:sz w:val="24"/>
+          <w:szCs w:val="24"/>
+          <w:lang w:eastAsia="ru-RU"/>
+        </w:rPr>
+        <w:t xml:space="preserve"> Management</w:t>
       </w:r>
       <w:r>
         <w:rPr>
@@ -321,8 +336,21 @@
           <w:szCs w:val="24"/>
           <w:lang w:eastAsia="ru-RU"/>
         </w:rPr>
-        <w:t>Task Scheduling</w:t>
-      </w:r>
+        <w:t xml:space="preserve">Task </w:t>
+      </w:r>
+      <w:proofErr w:type="spellStart"/>
+      <w:r>
+        <w:rPr>
+          <w:rFonts w:ascii="Times New Roman" w:eastAsia="Times New Roman" w:hAnsi="Times New Roman" w:cs="Times New Roman"/>
+          <w:b/>
+          <w:bCs/>
+          <w:sz w:val="24"/>
+          <w:szCs w:val="24"/>
+          <w:lang w:eastAsia="ru-RU"/>
+        </w:rPr>
+        <w:t>Scheduling</w:t>
+      </w:r>
+      <w:proofErr w:type="spellEnd"/>
       <w:r>
         <w:rPr>
           <w:rFonts w:ascii="Times New Roman" w:eastAsia="Times New Roman" w:hAnsi="Times New Roman" w:cs="Times New Roman"/>
@@ -419,17 +447,67 @@
           <w:lang w:eastAsia="ru-RU"/>
         </w:rPr>
       </w:pPr>
-      <w:r>
-        <w:rPr>
-          <w:rFonts w:ascii="Times New Roman" w:eastAsia="Times New Roman" w:hAnsi="Times New Roman" w:cs="Times New Roman"/>
-          <w:b/>
-          <w:bCs/>
-          <w:sz w:val="24"/>
-          <w:szCs w:val="24"/>
-          <w:lang w:eastAsia="ru-RU"/>
-        </w:rPr>
-        <w:t>Notifications and Alerts</w:t>
-      </w:r>
+      <w:proofErr w:type="spellStart"/>
+      <w:r>
+        <w:rPr>
+          <w:rFonts w:ascii="Times New Roman" w:eastAsia="Times New Roman" w:hAnsi="Times New Roman" w:cs="Times New Roman"/>
+          <w:b/>
+          <w:bCs/>
+          <w:sz w:val="24"/>
+          <w:szCs w:val="24"/>
+          <w:lang w:eastAsia="ru-RU"/>
+        </w:rPr>
+        <w:t>Notifications</w:t>
+      </w:r>
+      <w:proofErr w:type="spellEnd"/>
+      <w:r>
+        <w:rPr>
+          <w:rFonts w:ascii="Times New Roman" w:eastAsia="Times New Roman" w:hAnsi="Times New Roman" w:cs="Times New Roman"/>
+          <w:b/>
+          <w:bCs/>
+          <w:sz w:val="24"/>
+          <w:szCs w:val="24"/>
+          <w:lang w:eastAsia="ru-RU"/>
+        </w:rPr>
+        <w:t xml:space="preserve"> </w:t>
+      </w:r>
+      <w:proofErr w:type="spellStart"/>
+      <w:r>
+        <w:rPr>
+          <w:rFonts w:ascii="Times New Roman" w:eastAsia="Times New Roman" w:hAnsi="Times New Roman" w:cs="Times New Roman"/>
+          <w:b/>
+          <w:bCs/>
+          <w:sz w:val="24"/>
+          <w:szCs w:val="24"/>
+          <w:lang w:eastAsia="ru-RU"/>
+        </w:rPr>
+        <w:t>and</w:t>
+      </w:r>
+      <w:proofErr w:type="spellEnd"/>
+      <w:r>
+        <w:rPr>
+          <w:rFonts w:ascii="Times New Roman" w:eastAsia="Times New Roman" w:hAnsi="Times New Roman" w:cs="Times New Roman"/>
+          <w:b/>
+          <w:bCs/>
+          <w:sz w:val="24"/>
+          <w:szCs w:val="24"/>
+          <w:lang w:eastAsia="ru-RU"/>
+        </w:rPr>
+        <w:t xml:space="preserve"> </w:t>
+      </w:r>
+      <w:proofErr w:type="spellStart"/>
+      <w:r>
+        <w:rPr>
+          <w:rFonts w:ascii="Times New Roman" w:eastAsia="Times New Roman" w:hAnsi="Times New Roman" w:cs="Times New Roman"/>
+          <w:b/>
+          <w:bCs/>
+          <w:sz w:val="24"/>
+          <w:szCs w:val="24"/>
+          <w:lang w:eastAsia="ru-RU"/>
+        </w:rPr>
+        <w:t>Alerts</w:t>
+      </w:r>
+      <w:proofErr w:type="spellEnd"/>
       <w:r>
         <w:rPr>
           <w:rFonts w:ascii="Times New Roman" w:eastAsia="Times New Roman" w:hAnsi="Times New Roman" w:cs="Times New Roman"/>
@@ -502,16 +580,29 @@
           <w:lang w:eastAsia="ru-RU"/>
         </w:rPr>
       </w:pPr>
-      <w:r>
-        <w:rPr>
-          <w:rFonts w:ascii="Times New Roman" w:eastAsia="Times New Roman" w:hAnsi="Times New Roman" w:cs="Times New Roman"/>
-          <w:b/>
-          <w:bCs/>
-          <w:sz w:val="24"/>
-          <w:szCs w:val="24"/>
-          <w:lang w:eastAsia="ru-RU"/>
-        </w:rPr>
-        <w:t>Calendar View</w:t>
+      <w:proofErr w:type="spellStart"/>
+      <w:r>
+        <w:rPr>
+          <w:rFonts w:ascii="Times New Roman" w:eastAsia="Times New Roman" w:hAnsi="Times New Roman" w:cs="Times New Roman"/>
+          <w:b/>
+          <w:bCs/>
+          <w:sz w:val="24"/>
+          <w:szCs w:val="24"/>
+          <w:lang w:eastAsia="ru-RU"/>
+        </w:rPr>
+        <w:t>Calendar</w:t>
+      </w:r>
+      <w:proofErr w:type="spellEnd"/>
+      <w:r>
+        <w:rPr>
+          <w:rFonts w:ascii="Times New Roman" w:eastAsia="Times New Roman" w:hAnsi="Times New Roman" w:cs="Times New Roman"/>
+          <w:b/>
+          <w:bCs/>
+          <w:sz w:val="24"/>
+          <w:szCs w:val="24"/>
+          <w:lang w:eastAsia="ru-RU"/>
+        </w:rPr>
+        <w:t xml:space="preserve"> View</w:t>
       </w:r>
       <w:r>
         <w:rPr>
@@ -585,16 +676,53 @@
           <w:lang w:eastAsia="ru-RU"/>
         </w:rPr>
       </w:pPr>
-      <w:r>
-        <w:rPr>
-          <w:rFonts w:ascii="Times New Roman" w:eastAsia="Times New Roman" w:hAnsi="Times New Roman" w:cs="Times New Roman"/>
-          <w:b/>
-          <w:bCs/>
-          <w:sz w:val="24"/>
-          <w:szCs w:val="24"/>
-          <w:lang w:eastAsia="ru-RU"/>
-        </w:rPr>
-        <w:t>Collaboration and Notes</w:t>
+      <w:proofErr w:type="spellStart"/>
+      <w:r>
+        <w:rPr>
+          <w:rFonts w:ascii="Times New Roman" w:eastAsia="Times New Roman" w:hAnsi="Times New Roman" w:cs="Times New Roman"/>
+          <w:b/>
+          <w:bCs/>
+          <w:sz w:val="24"/>
+          <w:szCs w:val="24"/>
+          <w:lang w:eastAsia="ru-RU"/>
+        </w:rPr>
+        <w:t>Collaboration</w:t>
+      </w:r>
+      <w:proofErr w:type="spellEnd"/>
+      <w:r>
+        <w:rPr>
+          <w:rFonts w:ascii="Times New Roman" w:eastAsia="Times New Roman" w:hAnsi="Times New Roman" w:cs="Times New Roman"/>
+          <w:b/>
+          <w:bCs/>
+          <w:sz w:val="24"/>
+          <w:szCs w:val="24"/>
+          <w:lang w:eastAsia="ru-RU"/>
+        </w:rPr>
+        <w:t xml:space="preserve"> </w:t>
+      </w:r>
+      <w:proofErr w:type="spellStart"/>
+      <w:r>
+        <w:rPr>
+          <w:rFonts w:ascii="Times New Roman" w:eastAsia="Times New Roman" w:hAnsi="Times New Roman" w:cs="Times New Roman"/>
+          <w:b/>
+          <w:bCs/>
+          <w:sz w:val="24"/>
+          <w:szCs w:val="24"/>
+          <w:lang w:eastAsia="ru-RU"/>
+        </w:rPr>
+        <w:t>and</w:t>
+      </w:r>
+      <w:proofErr w:type="spellEnd"/>
+      <w:r>
+        <w:rPr>
+          <w:rFonts w:ascii="Times New Roman" w:eastAsia="Times New Roman" w:hAnsi="Times New Roman" w:cs="Times New Roman"/>
+          <w:b/>
+          <w:bCs/>
+          <w:sz w:val="24"/>
+          <w:szCs w:val="24"/>
+          <w:lang w:eastAsia="ru-RU"/>
+        </w:rPr>
+        <w:t xml:space="preserve"> Notes</w:t>
       </w:r>
       <w:r>
         <w:rPr>
@@ -677,8 +805,45 @@
           <w:szCs w:val="24"/>
           <w:lang w:eastAsia="ru-RU"/>
         </w:rPr>
-        <w:t>Data Security and Isolation</w:t>
-      </w:r>
+        <w:t xml:space="preserve">Data Security </w:t>
+      </w:r>
+      <w:proofErr w:type="spellStart"/>
+      <w:r>
+        <w:rPr>
+          <w:rFonts w:ascii="Times New Roman" w:eastAsia="Times New Roman" w:hAnsi="Times New Roman" w:cs="Times New Roman"/>
+          <w:b/>
+          <w:bCs/>
+          <w:sz w:val="24"/>
+          <w:szCs w:val="24"/>
+          <w:lang w:eastAsia="ru-RU"/>
+        </w:rPr>
+        <w:t>and</w:t>
+      </w:r>
+      <w:proofErr w:type="spellEnd"/>
+      <w:r>
+        <w:rPr>
+          <w:rFonts w:ascii="Times New Roman" w:eastAsia="Times New Roman" w:hAnsi="Times New Roman" w:cs="Times New Roman"/>
+          <w:b/>
+          <w:bCs/>
+          <w:sz w:val="24"/>
+          <w:szCs w:val="24"/>
+          <w:lang w:eastAsia="ru-RU"/>
+        </w:rPr>
+        <w:t xml:space="preserve"> </w:t>
+      </w:r>
+      <w:proofErr w:type="spellStart"/>
+      <w:r>
+        <w:rPr>
+          <w:rFonts w:ascii="Times New Roman" w:eastAsia="Times New Roman" w:hAnsi="Times New Roman" w:cs="Times New Roman"/>
+          <w:b/>
+          <w:bCs/>
+          <w:sz w:val="24"/>
+          <w:szCs w:val="24"/>
+          <w:lang w:eastAsia="ru-RU"/>
+        </w:rPr>
+        <w:t>Isolation</w:t>
+      </w:r>
+      <w:proofErr w:type="spellEnd"/>
       <w:r>
         <w:rPr>
           <w:rFonts w:ascii="Times New Roman" w:eastAsia="Times New Roman" w:hAnsi="Times New Roman" w:cs="Times New Roman"/>
@@ -751,17 +916,67 @@
           <w:lang w:eastAsia="ru-RU"/>
         </w:rPr>
       </w:pPr>
-      <w:r>
-        <w:rPr>
-          <w:rFonts w:ascii="Times New Roman" w:eastAsia="Times New Roman" w:hAnsi="Times New Roman" w:cs="Times New Roman"/>
-          <w:b/>
-          <w:bCs/>
-          <w:sz w:val="24"/>
-          <w:szCs w:val="24"/>
-          <w:lang w:eastAsia="ru-RU"/>
-        </w:rPr>
-        <w:t>Synchronization and Backup</w:t>
-      </w:r>
+      <w:proofErr w:type="spellStart"/>
+      <w:r>
+        <w:rPr>
+          <w:rFonts w:ascii="Times New Roman" w:eastAsia="Times New Roman" w:hAnsi="Times New Roman" w:cs="Times New Roman"/>
+          <w:b/>
+          <w:bCs/>
+          <w:sz w:val="24"/>
+          <w:szCs w:val="24"/>
+          <w:lang w:eastAsia="ru-RU"/>
+        </w:rPr>
+        <w:t>Synchronization</w:t>
+      </w:r>
+      <w:proofErr w:type="spellEnd"/>
+      <w:r>
+        <w:rPr>
+          <w:rFonts w:ascii="Times New Roman" w:eastAsia="Times New Roman" w:hAnsi="Times New Roman" w:cs="Times New Roman"/>
+          <w:b/>
+          <w:bCs/>
+          <w:sz w:val="24"/>
+          <w:szCs w:val="24"/>
+          <w:lang w:eastAsia="ru-RU"/>
+        </w:rPr>
+        <w:t xml:space="preserve"> </w:t>
+      </w:r>
+      <w:proofErr w:type="spellStart"/>
+      <w:r>
+        <w:rPr>
+          <w:rFonts w:ascii="Times New Roman" w:eastAsia="Times New Roman" w:hAnsi="Times New Roman" w:cs="Times New Roman"/>
+          <w:b/>
+          <w:bCs/>
+          <w:sz w:val="24"/>
+          <w:szCs w:val="24"/>
+          <w:lang w:eastAsia="ru-RU"/>
+        </w:rPr>
+        <w:t>and</w:t>
+      </w:r>
+      <w:proofErr w:type="spellEnd"/>
+      <w:r>
+        <w:rPr>
+          <w:rFonts w:ascii="Times New Roman" w:eastAsia="Times New Roman" w:hAnsi="Times New Roman" w:cs="Times New Roman"/>
+          <w:b/>
+          <w:bCs/>
+          <w:sz w:val="24"/>
+          <w:szCs w:val="24"/>
+          <w:lang w:eastAsia="ru-RU"/>
+        </w:rPr>
+        <w:t xml:space="preserve"> </w:t>
+      </w:r>
+      <w:proofErr w:type="spellStart"/>
+      <w:r>
+        <w:rPr>
+          <w:rFonts w:ascii="Times New Roman" w:eastAsia="Times New Roman" w:hAnsi="Times New Roman" w:cs="Times New Roman"/>
+          <w:b/>
+          <w:bCs/>
+          <w:sz w:val="24"/>
+          <w:szCs w:val="24"/>
+          <w:lang w:eastAsia="ru-RU"/>
+        </w:rPr>
+        <w:t>Backup</w:t>
+      </w:r>
+      <w:proofErr w:type="spellEnd"/>
       <w:r>
         <w:rPr>
           <w:rFonts w:ascii="Times New Roman" w:eastAsia="Times New Roman" w:hAnsi="Times New Roman" w:cs="Times New Roman"/>
@@ -826,15 +1041,15 @@
           <w:rFonts w:ascii="Times New Roman" w:eastAsia="Times New Roman" w:hAnsi="Times New Roman" w:cs="Times New Roman"/>
           <w:sz w:val="24"/>
           <w:szCs w:val="24"/>
-          <w:lang w:eastAsia="ru-RU"/>
-        </w:rPr>
-      </w:pPr>
-      <w:r>
-        <w:rPr>
-          <w:rFonts w:ascii="Times New Roman" w:eastAsia="Times New Roman" w:hAnsi="Times New Roman" w:cs="Times New Roman"/>
-          <w:sz w:val="24"/>
-          <w:szCs w:val="24"/>
-          <w:lang w:eastAsia="ru-RU"/>
+          <w:lang w:val="en-US" w:eastAsia="ru-RU"/>
+        </w:rPr>
+      </w:pPr>
+      <w:r>
+        <w:rPr>
+          <w:rFonts w:ascii="Times New Roman" w:eastAsia="Times New Roman" w:hAnsi="Times New Roman" w:cs="Times New Roman"/>
+          <w:sz w:val="24"/>
+          <w:szCs w:val="24"/>
+          <w:lang w:val="en-US" w:eastAsia="ru-RU"/>
         </w:rPr>
         <w:br w:type="page"/>
       </w:r>
@@ -963,7 +1178,17 @@
           <w:szCs w:val="20"/>
           <w:lang w:val="en-US" w:eastAsia="ru-RU"/>
         </w:rPr>
-        <w:t xml:space="preserve">  "id": "unique_</w:t>
+        <w:t xml:space="preserve">  "id": "</w:t>
+      </w:r>
+      <w:proofErr w:type="spellStart"/>
+      <w:r>
+        <w:rPr>
+          <w:rFonts w:ascii="Courier New" w:eastAsia="Times New Roman" w:hAnsi="Courier New" w:cs="Courier New"/>
+          <w:sz w:val="20"/>
+          <w:szCs w:val="20"/>
+          <w:lang w:val="en-US" w:eastAsia="ru-RU"/>
+        </w:rPr>
+        <w:t>unique_</w:t>
       </w:r>
       <w:r>
         <w:rPr>
@@ -981,7 +1206,17 @@
           <w:szCs w:val="20"/>
           <w:lang w:val="en-US" w:eastAsia="ru-RU"/>
         </w:rPr>
-        <w:t>_id",</w:t>
+        <w:t>_id</w:t>
+      </w:r>
+      <w:proofErr w:type="spellEnd"/>
+      <w:r>
+        <w:rPr>
+          <w:rFonts w:ascii="Courier New" w:eastAsia="Times New Roman" w:hAnsi="Courier New" w:cs="Courier New"/>
+          <w:sz w:val="20"/>
+          <w:szCs w:val="20"/>
+          <w:lang w:val="en-US" w:eastAsia="ru-RU"/>
+        </w:rPr>
+        <w:t>",</w:t>
       </w:r>
     </w:p>
     <w:p>
@@ -1160,6 +1395,7 @@
         </w:rPr>
         <w:t>“</w:t>
       </w:r>
+      <w:proofErr w:type="spellStart"/>
       <w:r>
         <w:rPr>
           <w:rFonts w:ascii="Courier New" w:eastAsia="Times New Roman" w:hAnsi="Courier New" w:cs="Courier New"/>
@@ -1169,6 +1405,7 @@
         </w:rPr>
         <w:t>boolean</w:t>
       </w:r>
+      <w:proofErr w:type="spellEnd"/>
       <w:r>
         <w:rPr>
           <w:rFonts w:ascii="Courier New" w:eastAsia="Times New Roman" w:hAnsi="Courier New" w:cs="Courier New"/>
@@ -1223,43 +1460,32 @@
           <w:szCs w:val="20"/>
           <w:lang w:val="en-US" w:eastAsia="ru-RU"/>
         </w:rPr>
-        <w:t xml:space="preserve">  "</w:t>
-      </w:r>
-      <w:r>
-        <w:rPr>
-          <w:rFonts w:ascii="Courier New" w:eastAsia="Times New Roman" w:hAnsi="Courier New" w:cs="Courier New"/>
-          <w:sz w:val="20"/>
-          <w:szCs w:val="20"/>
-          <w:lang w:val="en-US" w:eastAsia="ru-RU"/>
-        </w:rPr>
-        <w:t>m</w:t>
-      </w:r>
-      <w:r>
-        <w:rPr>
-          <w:rFonts w:ascii="Courier New" w:eastAsia="Times New Roman" w:hAnsi="Courier New" w:cs="Courier New"/>
-          <w:sz w:val="20"/>
-          <w:szCs w:val="20"/>
-          <w:lang w:val="en-US" w:eastAsia="ru-RU"/>
-        </w:rPr>
-        <w:t>ember</w:t>
-      </w:r>
-      <w:r>
-        <w:rPr>
-          <w:rFonts w:ascii="Courier New" w:eastAsia="Times New Roman" w:hAnsi="Courier New" w:cs="Courier New"/>
-          <w:sz w:val="20"/>
-          <w:szCs w:val="20"/>
-          <w:lang w:val="en-US" w:eastAsia="ru-RU"/>
-        </w:rPr>
-        <w:t>Id</w:t>
-      </w:r>
-      <w:r>
-        <w:rPr>
-          <w:rFonts w:ascii="Courier New" w:eastAsia="Times New Roman" w:hAnsi="Courier New" w:cs="Courier New"/>
-          <w:sz w:val="20"/>
-          <w:szCs w:val="20"/>
-          <w:lang w:val="en-US" w:eastAsia="ru-RU"/>
-        </w:rPr>
-        <w:t>": "unique_member_id"</w:t>
+        <w:t>}</w:t>
+      </w:r>
+    </w:p>
+    <w:p>
+      <w:pPr>
+        <w:spacing w:before="100" w:beforeAutospacing="1" w:after="100" w:afterAutospacing="1" w:line="240" w:lineRule="auto"/>
+        <w:outlineLvl w:val="3"/>
+        <w:rPr>
+          <w:rFonts w:ascii="Times New Roman" w:eastAsia="Times New Roman" w:hAnsi="Times New Roman" w:cs="Times New Roman"/>
+          <w:b/>
+          <w:bCs/>
+          <w:sz w:val="24"/>
+          <w:szCs w:val="24"/>
+          <w:lang w:val="en-US" w:eastAsia="ru-RU"/>
+        </w:rPr>
+      </w:pPr>
+      <w:r>
+        <w:rPr>
+          <w:rFonts w:ascii="Times New Roman" w:eastAsia="Times New Roman" w:hAnsi="Times New Roman" w:cs="Times New Roman"/>
+          <w:b/>
+          <w:bCs/>
+          <w:sz w:val="24"/>
+          <w:szCs w:val="24"/>
+          <w:lang w:val="en-US" w:eastAsia="ru-RU"/>
+        </w:rPr>
+        <w:t>Family</w:t>
       </w:r>
     </w:p>
     <w:p>
@@ -1297,32 +1523,7 @@
           <w:szCs w:val="20"/>
           <w:lang w:val="en-US" w:eastAsia="ru-RU"/>
         </w:rPr>
-        <w:t>}</w:t>
-      </w:r>
-    </w:p>
-    <w:p>
-      <w:pPr>
-        <w:spacing w:before="100" w:beforeAutospacing="1" w:after="100" w:afterAutospacing="1" w:line="240" w:lineRule="auto"/>
-        <w:outlineLvl w:val="3"/>
-        <w:rPr>
-          <w:rFonts w:ascii="Times New Roman" w:eastAsia="Times New Roman" w:hAnsi="Times New Roman" w:cs="Times New Roman"/>
-          <w:b/>
-          <w:bCs/>
-          <w:sz w:val="24"/>
-          <w:szCs w:val="24"/>
-          <w:lang w:val="en-US" w:eastAsia="ru-RU"/>
-        </w:rPr>
-      </w:pPr>
-      <w:r>
-        <w:rPr>
-          <w:rFonts w:ascii="Times New Roman" w:eastAsia="Times New Roman" w:hAnsi="Times New Roman" w:cs="Times New Roman"/>
-          <w:b/>
-          <w:bCs/>
-          <w:sz w:val="24"/>
-          <w:szCs w:val="24"/>
-          <w:lang w:val="en-US" w:eastAsia="ru-RU"/>
-        </w:rPr>
-        <w:t>Family</w:t>
+        <w:t>{</w:t>
       </w:r>
     </w:p>
     <w:p>
@@ -1360,7 +1561,27 @@
           <w:szCs w:val="20"/>
           <w:lang w:val="en-US" w:eastAsia="ru-RU"/>
         </w:rPr>
-        <w:t>{</w:t>
+        <w:t xml:space="preserve">  "id": "</w:t>
+      </w:r>
+      <w:proofErr w:type="spellStart"/>
+      <w:r>
+        <w:rPr>
+          <w:rFonts w:ascii="Courier New" w:eastAsia="Times New Roman" w:hAnsi="Courier New" w:cs="Courier New"/>
+          <w:sz w:val="20"/>
+          <w:szCs w:val="20"/>
+          <w:lang w:val="en-US" w:eastAsia="ru-RU"/>
+        </w:rPr>
+        <w:t>unique_family_id</w:t>
+      </w:r>
+      <w:proofErr w:type="spellEnd"/>
+      <w:r>
+        <w:rPr>
+          <w:rFonts w:ascii="Courier New" w:eastAsia="Times New Roman" w:hAnsi="Courier New" w:cs="Courier New"/>
+          <w:sz w:val="20"/>
+          <w:szCs w:val="20"/>
+          <w:lang w:val="en-US" w:eastAsia="ru-RU"/>
+        </w:rPr>
+        <w:t>",</w:t>
       </w:r>
     </w:p>
     <w:p>
@@ -1398,7 +1619,7 @@
           <w:szCs w:val="20"/>
           <w:lang w:val="en-US" w:eastAsia="ru-RU"/>
         </w:rPr>
-        <w:t xml:space="preserve">  "id": "unique_family_id",</w:t>
+        <w:t xml:space="preserve">  "name": "string",</w:t>
       </w:r>
     </w:p>
     <w:p>
@@ -1436,7 +1657,7 @@
           <w:szCs w:val="20"/>
           <w:lang w:val="en-US" w:eastAsia="ru-RU"/>
         </w:rPr>
-        <w:t xml:space="preserve">  "name": "string",</w:t>
+        <w:t xml:space="preserve">  "members": ["member_id1", "member_id2"]</w:t>
       </w:r>
     </w:p>
     <w:p>
@@ -1474,7 +1695,32 @@
           <w:szCs w:val="20"/>
           <w:lang w:val="en-US" w:eastAsia="ru-RU"/>
         </w:rPr>
-        <w:t xml:space="preserve">  "members": ["member_id1", "member_id2"],</w:t>
+        <w:t>}</w:t>
+      </w:r>
+    </w:p>
+    <w:p>
+      <w:pPr>
+        <w:spacing w:before="100" w:beforeAutospacing="1" w:after="100" w:afterAutospacing="1" w:line="240" w:lineRule="auto"/>
+        <w:outlineLvl w:val="3"/>
+        <w:rPr>
+          <w:rFonts w:ascii="Times New Roman" w:eastAsia="Times New Roman" w:hAnsi="Times New Roman" w:cs="Times New Roman"/>
+          <w:b/>
+          <w:bCs/>
+          <w:sz w:val="24"/>
+          <w:szCs w:val="24"/>
+          <w:lang w:val="en-US" w:eastAsia="ru-RU"/>
+        </w:rPr>
+      </w:pPr>
+      <w:r>
+        <w:rPr>
+          <w:rFonts w:ascii="Times New Roman" w:eastAsia="Times New Roman" w:hAnsi="Times New Roman" w:cs="Times New Roman"/>
+          <w:b/>
+          <w:bCs/>
+          <w:sz w:val="24"/>
+          <w:szCs w:val="24"/>
+          <w:lang w:val="en-US" w:eastAsia="ru-RU"/>
+        </w:rPr>
+        <w:t>Member</w:t>
       </w:r>
     </w:p>
     <w:p>
@@ -1512,7 +1758,7 @@
           <w:szCs w:val="20"/>
           <w:lang w:val="en-US" w:eastAsia="ru-RU"/>
         </w:rPr>
-        <w:t xml:space="preserve">  "tasks": ["task_id1", "task_id2"]</w:t>
+        <w:t>{</w:t>
       </w:r>
     </w:p>
     <w:p>
@@ -1550,33 +1796,19 @@
           <w:szCs w:val="20"/>
           <w:lang w:val="en-US" w:eastAsia="ru-RU"/>
         </w:rPr>
-        <w:t>}</w:t>
-      </w:r>
-    </w:p>
-    <w:p>
-      <w:pPr>
-        <w:spacing w:before="100" w:beforeAutospacing="1" w:after="100" w:afterAutospacing="1" w:line="240" w:lineRule="auto"/>
-        <w:outlineLvl w:val="3"/>
-        <w:rPr>
-          <w:rFonts w:ascii="Times New Roman" w:eastAsia="Times New Roman" w:hAnsi="Times New Roman" w:cs="Times New Roman"/>
-          <w:b/>
-          <w:bCs/>
-          <w:sz w:val="24"/>
-          <w:szCs w:val="24"/>
-          <w:lang w:val="en-US" w:eastAsia="ru-RU"/>
-        </w:rPr>
-      </w:pPr>
-      <w:r>
-        <w:rPr>
-          <w:rFonts w:ascii="Times New Roman" w:eastAsia="Times New Roman" w:hAnsi="Times New Roman" w:cs="Times New Roman"/>
-          <w:b/>
-          <w:bCs/>
-          <w:sz w:val="24"/>
-          <w:szCs w:val="24"/>
-          <w:lang w:val="en-US" w:eastAsia="ru-RU"/>
-        </w:rPr>
-        <w:t>Family Member</w:t>
-      </w:r>
+        <w:t xml:space="preserve">  "id": "</w:t>
+      </w:r>
+      <w:proofErr w:type="spellStart"/>
+      <w:r>
+        <w:rPr>
+          <w:rFonts w:ascii="Courier New" w:eastAsia="Times New Roman" w:hAnsi="Courier New" w:cs="Courier New"/>
+          <w:sz w:val="20"/>
+          <w:szCs w:val="20"/>
+          <w:lang w:val="en-US" w:eastAsia="ru-RU"/>
+        </w:rPr>
+        <w:t>unique_member_id",</w:t>
+      </w:r>
+      <w:proofErr w:type="spellEnd"/>
     </w:p>
     <w:p>
       <w:pPr>
@@ -1613,7 +1845,74 @@
           <w:szCs w:val="20"/>
           <w:lang w:val="en-US" w:eastAsia="ru-RU"/>
         </w:rPr>
-        <w:t>{</w:t>
+        <w:t xml:space="preserve">  </w:t>
+      </w:r>
+      <w:r>
+        <w:rPr>
+          <w:rFonts w:ascii="Courier New" w:eastAsia="Times New Roman" w:hAnsi="Courier New" w:cs="Courier New"/>
+          <w:sz w:val="20"/>
+          <w:szCs w:val="20"/>
+          <w:lang w:val="en-US" w:eastAsia="ru-RU"/>
+        </w:rPr>
+        <w:t>"</w:t>
+      </w:r>
+      <w:proofErr w:type="spellStart"/>
+      <w:r>
+        <w:rPr>
+          <w:rFonts w:ascii="Courier New" w:eastAsia="Times New Roman" w:hAnsi="Courier New" w:cs="Courier New"/>
+          <w:sz w:val="20"/>
+          <w:szCs w:val="20"/>
+          <w:lang w:val="en-US" w:eastAsia="ru-RU"/>
+        </w:rPr>
+        <w:t>userId</w:t>
+      </w:r>
+      <w:proofErr w:type="spellEnd"/>
+      <w:r>
+        <w:rPr>
+          <w:rFonts w:ascii="Courier New" w:eastAsia="Times New Roman" w:hAnsi="Courier New" w:cs="Courier New"/>
+          <w:sz w:val="20"/>
+          <w:szCs w:val="20"/>
+          <w:lang w:val="en-US" w:eastAsia="ru-RU"/>
+        </w:rPr>
+        <w:t>": "</w:t>
+      </w:r>
+      <w:proofErr w:type="spellStart"/>
+      <w:r>
+        <w:rPr>
+          <w:rFonts w:ascii="Courier New" w:eastAsia="Times New Roman" w:hAnsi="Courier New" w:cs="Courier New"/>
+          <w:sz w:val="20"/>
+          <w:szCs w:val="20"/>
+          <w:lang w:val="en-US" w:eastAsia="ru-RU"/>
+        </w:rPr>
+        <w:t>unique_</w:t>
+      </w:r>
+      <w:r>
+        <w:rPr>
+          <w:rFonts w:ascii="Courier New" w:eastAsia="Times New Roman" w:hAnsi="Courier New" w:cs="Courier New"/>
+          <w:sz w:val="20"/>
+          <w:szCs w:val="20"/>
+          <w:lang w:val="en-US" w:eastAsia="ru-RU"/>
+        </w:rPr>
+        <w:t>user</w:t>
+      </w:r>
+      <w:r>
+        <w:rPr>
+          <w:rFonts w:ascii="Courier New" w:eastAsia="Times New Roman" w:hAnsi="Courier New" w:cs="Courier New"/>
+          <w:sz w:val="20"/>
+          <w:szCs w:val="20"/>
+          <w:lang w:val="en-US" w:eastAsia="ru-RU"/>
+        </w:rPr>
+        <w:t>_id</w:t>
+      </w:r>
+      <w:proofErr w:type="spellEnd"/>
+      <w:r>
+        <w:rPr>
+          <w:rFonts w:ascii="Courier New" w:eastAsia="Times New Roman" w:hAnsi="Courier New" w:cs="Courier New"/>
+          <w:sz w:val="20"/>
+          <w:szCs w:val="20"/>
+          <w:lang w:val="en-US" w:eastAsia="ru-RU"/>
+        </w:rPr>
+        <w:t>",</w:t>
       </w:r>
     </w:p>
     <w:p>
@@ -1651,7 +1950,7 @@
           <w:szCs w:val="20"/>
           <w:lang w:val="en-US" w:eastAsia="ru-RU"/>
         </w:rPr>
-        <w:t xml:space="preserve">  "id": "unique_member_id",</w:t>
+        <w:t xml:space="preserve">  "name": "string",</w:t>
       </w:r>
     </w:p>
     <w:p>
@@ -1689,7 +1988,25 @@
           <w:szCs w:val="20"/>
           <w:lang w:val="en-US" w:eastAsia="ru-RU"/>
         </w:rPr>
-        <w:t xml:space="preserve">  "name": "string",</w:t>
+        <w:t xml:space="preserve">  "role": "</w:t>
+      </w:r>
+      <w:r>
+        <w:rPr>
+          <w:rFonts w:ascii="Courier New" w:eastAsia="Times New Roman" w:hAnsi="Courier New" w:cs="Courier New"/>
+          <w:sz w:val="20"/>
+          <w:szCs w:val="20"/>
+          <w:lang w:val="en-US" w:eastAsia="ru-RU"/>
+        </w:rPr>
+        <w:t xml:space="preserve">adult </w:t>
+      </w:r>
+      <w:r>
+        <w:rPr>
+          <w:rFonts w:ascii="Courier New" w:eastAsia="Times New Roman" w:hAnsi="Courier New" w:cs="Courier New"/>
+          <w:sz w:val="20"/>
+          <w:szCs w:val="20"/>
+          <w:lang w:val="en-US" w:eastAsia="ru-RU"/>
+        </w:rPr>
+        <w:t>| child",</w:t>
       </w:r>
     </w:p>
     <w:p>
@@ -1727,25 +2044,7 @@
           <w:szCs w:val="20"/>
           <w:lang w:val="en-US" w:eastAsia="ru-RU"/>
         </w:rPr>
-        <w:t xml:space="preserve">  "role": "</w:t>
-      </w:r>
-      <w:r>
-        <w:rPr>
-          <w:rFonts w:ascii="Courier New" w:eastAsia="Times New Roman" w:hAnsi="Courier New" w:cs="Courier New"/>
-          <w:sz w:val="20"/>
-          <w:szCs w:val="20"/>
-          <w:lang w:val="en-US" w:eastAsia="ru-RU"/>
-        </w:rPr>
-        <w:t xml:space="preserve">adult </w:t>
-      </w:r>
-      <w:r>
-        <w:rPr>
-          <w:rFonts w:ascii="Courier New" w:eastAsia="Times New Roman" w:hAnsi="Courier New" w:cs="Courier New"/>
-          <w:sz w:val="20"/>
-          <w:szCs w:val="20"/>
-          <w:lang w:val="en-US" w:eastAsia="ru-RU"/>
-        </w:rPr>
-        <w:t>| child",</w:t>
+        <w:t xml:space="preserve">  "email": "string",</w:t>
       </w:r>
     </w:p>
     <w:p>
@@ -1783,7 +2082,7 @@
           <w:szCs w:val="20"/>
           <w:lang w:val="en-US" w:eastAsia="ru-RU"/>
         </w:rPr>
-        <w:t xml:space="preserve">  "email": "string",</w:t>
+        <w:t xml:space="preserve">  "phone": "string",</w:t>
       </w:r>
     </w:p>
     <w:p>
@@ -1821,7 +2120,47 @@
           <w:szCs w:val="20"/>
           <w:lang w:val="en-US" w:eastAsia="ru-RU"/>
         </w:rPr>
-        <w:t xml:space="preserve">  "phone": "string",</w:t>
+        <w:t xml:space="preserve">  "</w:t>
+      </w:r>
+      <w:proofErr w:type="spellStart"/>
+      <w:r>
+        <w:rPr>
+          <w:rFonts w:ascii="Courier New" w:eastAsia="Times New Roman" w:hAnsi="Courier New" w:cs="Courier New"/>
+          <w:sz w:val="20"/>
+          <w:szCs w:val="20"/>
+          <w:lang w:val="en-US" w:eastAsia="ru-RU"/>
+        </w:rPr>
+        <w:t>familyId</w:t>
+      </w:r>
+      <w:proofErr w:type="spellEnd"/>
+      <w:r>
+        <w:rPr>
+          <w:rFonts w:ascii="Courier New" w:eastAsia="Times New Roman" w:hAnsi="Courier New" w:cs="Courier New"/>
+          <w:sz w:val="20"/>
+          <w:szCs w:val="20"/>
+          <w:lang w:val="en-US" w:eastAsia="ru-RU"/>
+        </w:rPr>
+        <w:t>": "</w:t>
+      </w:r>
+      <w:proofErr w:type="spellStart"/>
+      <w:r>
+        <w:rPr>
+          <w:rFonts w:ascii="Courier New" w:eastAsia="Times New Roman" w:hAnsi="Courier New" w:cs="Courier New"/>
+          <w:sz w:val="20"/>
+          <w:szCs w:val="20"/>
+          <w:lang w:val="en-US" w:eastAsia="ru-RU"/>
+        </w:rPr>
+        <w:t>unique_family_id</w:t>
+      </w:r>
+      <w:proofErr w:type="spellEnd"/>
+      <w:r>
+        <w:rPr>
+          <w:rFonts w:ascii="Courier New" w:eastAsia="Times New Roman" w:hAnsi="Courier New" w:cs="Courier New"/>
+          <w:sz w:val="20"/>
+          <w:szCs w:val="20"/>
+          <w:lang w:val="en-US" w:eastAsia="ru-RU"/>
+        </w:rPr>
+        <w:t>"</w:t>
       </w:r>
     </w:p>
     <w:p>
@@ -1859,7 +2198,32 @@
           <w:szCs w:val="20"/>
           <w:lang w:val="en-US" w:eastAsia="ru-RU"/>
         </w:rPr>
-        <w:t xml:space="preserve">  "familyId": "unique_family_id",</w:t>
+        <w:t>}</w:t>
+      </w:r>
+    </w:p>
+    <w:p>
+      <w:pPr>
+        <w:spacing w:before="100" w:beforeAutospacing="1" w:after="100" w:afterAutospacing="1" w:line="240" w:lineRule="auto"/>
+        <w:outlineLvl w:val="3"/>
+        <w:rPr>
+          <w:rFonts w:ascii="Times New Roman" w:eastAsia="Times New Roman" w:hAnsi="Times New Roman" w:cs="Times New Roman"/>
+          <w:b/>
+          <w:bCs/>
+          <w:sz w:val="24"/>
+          <w:szCs w:val="24"/>
+          <w:lang w:val="en-US" w:eastAsia="ru-RU"/>
+        </w:rPr>
+      </w:pPr>
+      <w:r>
+        <w:rPr>
+          <w:rFonts w:ascii="Times New Roman" w:eastAsia="Times New Roman" w:hAnsi="Times New Roman" w:cs="Times New Roman"/>
+          <w:b/>
+          <w:bCs/>
+          <w:sz w:val="24"/>
+          <w:szCs w:val="24"/>
+          <w:lang w:val="en-US" w:eastAsia="ru-RU"/>
+        </w:rPr>
+        <w:t>Task</w:t>
       </w:r>
     </w:p>
     <w:p>
@@ -1897,7 +2261,7 @@
           <w:szCs w:val="20"/>
           <w:lang w:val="en-US" w:eastAsia="ru-RU"/>
         </w:rPr>
-        <w:t xml:space="preserve">  "tasks": ["task_id1", "task_id2"]</w:t>
+        <w:t>{</w:t>
       </w:r>
     </w:p>
     <w:p>
@@ -1935,32 +2299,27 @@
           <w:szCs w:val="20"/>
           <w:lang w:val="en-US" w:eastAsia="ru-RU"/>
         </w:rPr>
-        <w:t>}</w:t>
-      </w:r>
-    </w:p>
-    <w:p>
-      <w:pPr>
-        <w:spacing w:before="100" w:beforeAutospacing="1" w:after="100" w:afterAutospacing="1" w:line="240" w:lineRule="auto"/>
-        <w:outlineLvl w:val="3"/>
-        <w:rPr>
-          <w:rFonts w:ascii="Times New Roman" w:eastAsia="Times New Roman" w:hAnsi="Times New Roman" w:cs="Times New Roman"/>
-          <w:b/>
-          <w:bCs/>
-          <w:sz w:val="24"/>
-          <w:szCs w:val="24"/>
-          <w:lang w:val="en-US" w:eastAsia="ru-RU"/>
-        </w:rPr>
-      </w:pPr>
-      <w:r>
-        <w:rPr>
-          <w:rFonts w:ascii="Times New Roman" w:eastAsia="Times New Roman" w:hAnsi="Times New Roman" w:cs="Times New Roman"/>
-          <w:b/>
-          <w:bCs/>
-          <w:sz w:val="24"/>
-          <w:szCs w:val="24"/>
-          <w:lang w:val="en-US" w:eastAsia="ru-RU"/>
-        </w:rPr>
-        <w:t>Task</w:t>
+        <w:t xml:space="preserve">  "id": "</w:t>
+      </w:r>
+      <w:proofErr w:type="spellStart"/>
+      <w:r>
+        <w:rPr>
+          <w:rFonts w:ascii="Courier New" w:eastAsia="Times New Roman" w:hAnsi="Courier New" w:cs="Courier New"/>
+          <w:sz w:val="20"/>
+          <w:szCs w:val="20"/>
+          <w:lang w:val="en-US" w:eastAsia="ru-RU"/>
+        </w:rPr>
+        <w:t>unique_task_id</w:t>
+      </w:r>
+      <w:proofErr w:type="spellEnd"/>
+      <w:r>
+        <w:rPr>
+          <w:rFonts w:ascii="Courier New" w:eastAsia="Times New Roman" w:hAnsi="Courier New" w:cs="Courier New"/>
+          <w:sz w:val="20"/>
+          <w:szCs w:val="20"/>
+          <w:lang w:val="en-US" w:eastAsia="ru-RU"/>
+        </w:rPr>
+        <w:t>",</w:t>
       </w:r>
     </w:p>
     <w:p>
@@ -1998,7 +2357,7 @@
           <w:szCs w:val="20"/>
           <w:lang w:val="en-US" w:eastAsia="ru-RU"/>
         </w:rPr>
-        <w:t>{</w:t>
+        <w:t xml:space="preserve">  "title": "string",</w:t>
       </w:r>
     </w:p>
     <w:p>
@@ -2036,7 +2395,7 @@
           <w:szCs w:val="20"/>
           <w:lang w:val="en-US" w:eastAsia="ru-RU"/>
         </w:rPr>
-        <w:t xml:space="preserve">  "id": "unique_task_id",</w:t>
+        <w:t xml:space="preserve">  "description": "string",</w:t>
       </w:r>
     </w:p>
     <w:p>
@@ -2074,7 +2433,27 @@
           <w:szCs w:val="20"/>
           <w:lang w:val="en-US" w:eastAsia="ru-RU"/>
         </w:rPr>
-        <w:t xml:space="preserve">  "title": "string",</w:t>
+        <w:t xml:space="preserve">  "</w:t>
+      </w:r>
+      <w:proofErr w:type="spellStart"/>
+      <w:r>
+        <w:rPr>
+          <w:rFonts w:ascii="Courier New" w:eastAsia="Times New Roman" w:hAnsi="Courier New" w:cs="Courier New"/>
+          <w:sz w:val="20"/>
+          <w:szCs w:val="20"/>
+          <w:lang w:val="en-US" w:eastAsia="ru-RU"/>
+        </w:rPr>
+        <w:t>assignedTo</w:t>
+      </w:r>
+      <w:proofErr w:type="spellEnd"/>
+      <w:r>
+        <w:rPr>
+          <w:rFonts w:ascii="Courier New" w:eastAsia="Times New Roman" w:hAnsi="Courier New" w:cs="Courier New"/>
+          <w:sz w:val="20"/>
+          <w:szCs w:val="20"/>
+          <w:lang w:val="en-US" w:eastAsia="ru-RU"/>
+        </w:rPr>
+        <w:t>": ["member_id1", "member_id2"],</w:t>
       </w:r>
     </w:p>
     <w:p>
@@ -2112,7 +2491,47 @@
           <w:szCs w:val="20"/>
           <w:lang w:val="en-US" w:eastAsia="ru-RU"/>
         </w:rPr>
-        <w:t xml:space="preserve">  "description": "string",</w:t>
+        <w:t xml:space="preserve">  "</w:t>
+      </w:r>
+      <w:proofErr w:type="spellStart"/>
+      <w:r>
+        <w:rPr>
+          <w:rFonts w:ascii="Courier New" w:eastAsia="Times New Roman" w:hAnsi="Courier New" w:cs="Courier New"/>
+          <w:sz w:val="20"/>
+          <w:szCs w:val="20"/>
+          <w:lang w:val="en-US" w:eastAsia="ru-RU"/>
+        </w:rPr>
+        <w:t>familyId</w:t>
+      </w:r>
+      <w:proofErr w:type="spellEnd"/>
+      <w:r>
+        <w:rPr>
+          <w:rFonts w:ascii="Courier New" w:eastAsia="Times New Roman" w:hAnsi="Courier New" w:cs="Courier New"/>
+          <w:sz w:val="20"/>
+          <w:szCs w:val="20"/>
+          <w:lang w:val="en-US" w:eastAsia="ru-RU"/>
+        </w:rPr>
+        <w:t>": "</w:t>
+      </w:r>
+      <w:proofErr w:type="spellStart"/>
+      <w:r>
+        <w:rPr>
+          <w:rFonts w:ascii="Courier New" w:eastAsia="Times New Roman" w:hAnsi="Courier New" w:cs="Courier New"/>
+          <w:sz w:val="20"/>
+          <w:szCs w:val="20"/>
+          <w:lang w:val="en-US" w:eastAsia="ru-RU"/>
+        </w:rPr>
+        <w:t>unique_family_id</w:t>
+      </w:r>
+      <w:proofErr w:type="spellEnd"/>
+      <w:r>
+        <w:rPr>
+          <w:rFonts w:ascii="Courier New" w:eastAsia="Times New Roman" w:hAnsi="Courier New" w:cs="Courier New"/>
+          <w:sz w:val="20"/>
+          <w:szCs w:val="20"/>
+          <w:lang w:val="en-US" w:eastAsia="ru-RU"/>
+        </w:rPr>
+        <w:t>",</w:t>
       </w:r>
     </w:p>
     <w:p>
@@ -2150,7 +2569,27 @@
           <w:szCs w:val="20"/>
           <w:lang w:val="en-US" w:eastAsia="ru-RU"/>
         </w:rPr>
-        <w:t xml:space="preserve">  "assignedTo": ["member_id1", "member_id2"],</w:t>
+        <w:t xml:space="preserve">  "date": "</w:t>
+      </w:r>
+      <w:proofErr w:type="spellStart"/>
+      <w:r>
+        <w:rPr>
+          <w:rFonts w:ascii="Courier New" w:eastAsia="Times New Roman" w:hAnsi="Courier New" w:cs="Courier New"/>
+          <w:sz w:val="20"/>
+          <w:szCs w:val="20"/>
+          <w:lang w:val="en-US" w:eastAsia="ru-RU"/>
+        </w:rPr>
+        <w:t>ISODate</w:t>
+      </w:r>
+      <w:proofErr w:type="spellEnd"/>
+      <w:r>
+        <w:rPr>
+          <w:rFonts w:ascii="Courier New" w:eastAsia="Times New Roman" w:hAnsi="Courier New" w:cs="Courier New"/>
+          <w:sz w:val="20"/>
+          <w:szCs w:val="20"/>
+          <w:lang w:val="en-US" w:eastAsia="ru-RU"/>
+        </w:rPr>
+        <w:t>",</w:t>
       </w:r>
     </w:p>
     <w:p>
@@ -2188,7 +2627,7 @@
           <w:szCs w:val="20"/>
           <w:lang w:val="en-US" w:eastAsia="ru-RU"/>
         </w:rPr>
-        <w:t xml:space="preserve">  "familyId": "unique_family_id",</w:t>
+        <w:t xml:space="preserve">  "priority": "low | medium | high",</w:t>
       </w:r>
     </w:p>
     <w:p>
@@ -2226,7 +2665,7 @@
           <w:szCs w:val="20"/>
           <w:lang w:val="en-US" w:eastAsia="ru-RU"/>
         </w:rPr>
-        <w:t xml:space="preserve">  "date": "ISODate",</w:t>
+        <w:t xml:space="preserve">  "recurring": {</w:t>
       </w:r>
     </w:p>
     <w:p>
@@ -2264,7 +2703,7 @@
           <w:szCs w:val="20"/>
           <w:lang w:val="en-US" w:eastAsia="ru-RU"/>
         </w:rPr>
-        <w:t xml:space="preserve">  "priority": "low | medium | high",</w:t>
+        <w:t xml:space="preserve">    "frequency": "daily | weekly | monthly | yearly",</w:t>
       </w:r>
     </w:p>
     <w:p>
@@ -2302,7 +2741,47 @@
           <w:szCs w:val="20"/>
           <w:lang w:val="en-US" w:eastAsia="ru-RU"/>
         </w:rPr>
-        <w:t xml:space="preserve">  "recurring": {</w:t>
+        <w:t xml:space="preserve">    "</w:t>
+      </w:r>
+      <w:proofErr w:type="spellStart"/>
+      <w:r>
+        <w:rPr>
+          <w:rFonts w:ascii="Courier New" w:eastAsia="Times New Roman" w:hAnsi="Courier New" w:cs="Courier New"/>
+          <w:sz w:val="20"/>
+          <w:szCs w:val="20"/>
+          <w:lang w:val="en-US" w:eastAsia="ru-RU"/>
+        </w:rPr>
+        <w:t>endDate</w:t>
+      </w:r>
+      <w:proofErr w:type="spellEnd"/>
+      <w:r>
+        <w:rPr>
+          <w:rFonts w:ascii="Courier New" w:eastAsia="Times New Roman" w:hAnsi="Courier New" w:cs="Courier New"/>
+          <w:sz w:val="20"/>
+          <w:szCs w:val="20"/>
+          <w:lang w:val="en-US" w:eastAsia="ru-RU"/>
+        </w:rPr>
+        <w:t>": "</w:t>
+      </w:r>
+      <w:proofErr w:type="spellStart"/>
+      <w:r>
+        <w:rPr>
+          <w:rFonts w:ascii="Courier New" w:eastAsia="Times New Roman" w:hAnsi="Courier New" w:cs="Courier New"/>
+          <w:sz w:val="20"/>
+          <w:szCs w:val="20"/>
+          <w:lang w:val="en-US" w:eastAsia="ru-RU"/>
+        </w:rPr>
+        <w:t>ISODate</w:t>
+      </w:r>
+      <w:proofErr w:type="spellEnd"/>
+      <w:r>
+        <w:rPr>
+          <w:rFonts w:ascii="Courier New" w:eastAsia="Times New Roman" w:hAnsi="Courier New" w:cs="Courier New"/>
+          <w:sz w:val="20"/>
+          <w:szCs w:val="20"/>
+          <w:lang w:val="en-US" w:eastAsia="ru-RU"/>
+        </w:rPr>
+        <w:t>"</w:t>
       </w:r>
     </w:p>
     <w:p>
@@ -2340,7 +2819,7 @@
           <w:szCs w:val="20"/>
           <w:lang w:val="en-US" w:eastAsia="ru-RU"/>
         </w:rPr>
-        <w:t xml:space="preserve">    "frequency": "daily | weekly | monthly | yearly",</w:t>
+        <w:t xml:space="preserve">  },</w:t>
       </w:r>
     </w:p>
     <w:p>
@@ -2378,7 +2857,7 @@
           <w:szCs w:val="20"/>
           <w:lang w:val="en-US" w:eastAsia="ru-RU"/>
         </w:rPr>
-        <w:t xml:space="preserve">    "endDate": "ISODate"</w:t>
+        <w:t xml:space="preserve">  "status": "pending | completed",</w:t>
       </w:r>
     </w:p>
     <w:p>
@@ -2416,7 +2895,7 @@
           <w:szCs w:val="20"/>
           <w:lang w:val="en-US" w:eastAsia="ru-RU"/>
         </w:rPr>
-        <w:t xml:space="preserve">  },</w:t>
+        <w:t xml:space="preserve">  "notes": "string",</w:t>
       </w:r>
     </w:p>
     <w:p>
@@ -2454,7 +2933,7 @@
           <w:szCs w:val="20"/>
           <w:lang w:val="en-US" w:eastAsia="ru-RU"/>
         </w:rPr>
-        <w:t xml:space="preserve">  "status": "pending | completed",</w:t>
+        <w:t xml:space="preserve">  "attachments": ["file1", "file2"]</w:t>
       </w:r>
     </w:p>
     <w:p>
@@ -2492,7 +2971,32 @@
           <w:szCs w:val="20"/>
           <w:lang w:val="en-US" w:eastAsia="ru-RU"/>
         </w:rPr>
-        <w:t xml:space="preserve">  "notes": "string",</w:t>
+        <w:t>}</w:t>
+      </w:r>
+    </w:p>
+    <w:p>
+      <w:pPr>
+        <w:spacing w:before="100" w:beforeAutospacing="1" w:after="100" w:afterAutospacing="1" w:line="240" w:lineRule="auto"/>
+        <w:outlineLvl w:val="3"/>
+        <w:rPr>
+          <w:rFonts w:ascii="Times New Roman" w:eastAsia="Times New Roman" w:hAnsi="Times New Roman" w:cs="Times New Roman"/>
+          <w:b/>
+          <w:bCs/>
+          <w:sz w:val="24"/>
+          <w:szCs w:val="24"/>
+          <w:lang w:val="en-US" w:eastAsia="ru-RU"/>
+        </w:rPr>
+      </w:pPr>
+      <w:r>
+        <w:rPr>
+          <w:rFonts w:ascii="Times New Roman" w:eastAsia="Times New Roman" w:hAnsi="Times New Roman" w:cs="Times New Roman"/>
+          <w:b/>
+          <w:bCs/>
+          <w:sz w:val="24"/>
+          <w:szCs w:val="24"/>
+          <w:lang w:val="en-US" w:eastAsia="ru-RU"/>
+        </w:rPr>
+        <w:t>Notification</w:t>
       </w:r>
     </w:p>
     <w:p>
@@ -2530,7 +3034,7 @@
           <w:szCs w:val="20"/>
           <w:lang w:val="en-US" w:eastAsia="ru-RU"/>
         </w:rPr>
-        <w:t xml:space="preserve">  "attachments": ["file1", "file2"]</w:t>
+        <w:t>{</w:t>
       </w:r>
     </w:p>
     <w:p>
@@ -2568,32 +3072,27 @@
           <w:szCs w:val="20"/>
           <w:lang w:val="en-US" w:eastAsia="ru-RU"/>
         </w:rPr>
-        <w:t>}</w:t>
-      </w:r>
-    </w:p>
-    <w:p>
-      <w:pPr>
-        <w:spacing w:before="100" w:beforeAutospacing="1" w:after="100" w:afterAutospacing="1" w:line="240" w:lineRule="auto"/>
-        <w:outlineLvl w:val="3"/>
-        <w:rPr>
-          <w:rFonts w:ascii="Times New Roman" w:eastAsia="Times New Roman" w:hAnsi="Times New Roman" w:cs="Times New Roman"/>
-          <w:b/>
-          <w:bCs/>
-          <w:sz w:val="24"/>
-          <w:szCs w:val="24"/>
-          <w:lang w:val="en-US" w:eastAsia="ru-RU"/>
-        </w:rPr>
-      </w:pPr>
-      <w:r>
-        <w:rPr>
-          <w:rFonts w:ascii="Times New Roman" w:eastAsia="Times New Roman" w:hAnsi="Times New Roman" w:cs="Times New Roman"/>
-          <w:b/>
-          <w:bCs/>
-          <w:sz w:val="24"/>
-          <w:szCs w:val="24"/>
-          <w:lang w:val="en-US" w:eastAsia="ru-RU"/>
-        </w:rPr>
-        <w:t>Notification</w:t>
+        <w:t xml:space="preserve">  "id": "</w:t>
+      </w:r>
+      <w:proofErr w:type="spellStart"/>
+      <w:r>
+        <w:rPr>
+          <w:rFonts w:ascii="Courier New" w:eastAsia="Times New Roman" w:hAnsi="Courier New" w:cs="Courier New"/>
+          <w:sz w:val="20"/>
+          <w:szCs w:val="20"/>
+          <w:lang w:val="en-US" w:eastAsia="ru-RU"/>
+        </w:rPr>
+        <w:t>unique_notification_id</w:t>
+      </w:r>
+      <w:proofErr w:type="spellEnd"/>
+      <w:r>
+        <w:rPr>
+          <w:rFonts w:ascii="Courier New" w:eastAsia="Times New Roman" w:hAnsi="Courier New" w:cs="Courier New"/>
+          <w:sz w:val="20"/>
+          <w:szCs w:val="20"/>
+          <w:lang w:val="en-US" w:eastAsia="ru-RU"/>
+        </w:rPr>
+        <w:t>",</w:t>
       </w:r>
     </w:p>
     <w:p>
@@ -2631,7 +3130,47 @@
           <w:szCs w:val="20"/>
           <w:lang w:val="en-US" w:eastAsia="ru-RU"/>
         </w:rPr>
-        <w:t>{</w:t>
+        <w:t xml:space="preserve">  "</w:t>
+      </w:r>
+      <w:proofErr w:type="spellStart"/>
+      <w:r>
+        <w:rPr>
+          <w:rFonts w:ascii="Courier New" w:eastAsia="Times New Roman" w:hAnsi="Courier New" w:cs="Courier New"/>
+          <w:sz w:val="20"/>
+          <w:szCs w:val="20"/>
+          <w:lang w:val="en-US" w:eastAsia="ru-RU"/>
+        </w:rPr>
+        <w:t>taskId</w:t>
+      </w:r>
+      <w:proofErr w:type="spellEnd"/>
+      <w:r>
+        <w:rPr>
+          <w:rFonts w:ascii="Courier New" w:eastAsia="Times New Roman" w:hAnsi="Courier New" w:cs="Courier New"/>
+          <w:sz w:val="20"/>
+          <w:szCs w:val="20"/>
+          <w:lang w:val="en-US" w:eastAsia="ru-RU"/>
+        </w:rPr>
+        <w:t>": "</w:t>
+      </w:r>
+      <w:proofErr w:type="spellStart"/>
+      <w:r>
+        <w:rPr>
+          <w:rFonts w:ascii="Courier New" w:eastAsia="Times New Roman" w:hAnsi="Courier New" w:cs="Courier New"/>
+          <w:sz w:val="20"/>
+          <w:szCs w:val="20"/>
+          <w:lang w:val="en-US" w:eastAsia="ru-RU"/>
+        </w:rPr>
+        <w:t>unique_task_id</w:t>
+      </w:r>
+      <w:proofErr w:type="spellEnd"/>
+      <w:r>
+        <w:rPr>
+          <w:rFonts w:ascii="Courier New" w:eastAsia="Times New Roman" w:hAnsi="Courier New" w:cs="Courier New"/>
+          <w:sz w:val="20"/>
+          <w:szCs w:val="20"/>
+          <w:lang w:val="en-US" w:eastAsia="ru-RU"/>
+        </w:rPr>
+        <w:t>",</w:t>
       </w:r>
     </w:p>
     <w:p>
@@ -2669,7 +3208,27 @@
           <w:szCs w:val="20"/>
           <w:lang w:val="en-US" w:eastAsia="ru-RU"/>
         </w:rPr>
-        <w:t xml:space="preserve">  "id": "unique_notification_id",</w:t>
+        <w:t xml:space="preserve">  "recipient": "</w:t>
+      </w:r>
+      <w:proofErr w:type="spellStart"/>
+      <w:r>
+        <w:rPr>
+          <w:rFonts w:ascii="Courier New" w:eastAsia="Times New Roman" w:hAnsi="Courier New" w:cs="Courier New"/>
+          <w:sz w:val="20"/>
+          <w:szCs w:val="20"/>
+          <w:lang w:val="en-US" w:eastAsia="ru-RU"/>
+        </w:rPr>
+        <w:t>unique_member_id</w:t>
+      </w:r>
+      <w:proofErr w:type="spellEnd"/>
+      <w:r>
+        <w:rPr>
+          <w:rFonts w:ascii="Courier New" w:eastAsia="Times New Roman" w:hAnsi="Courier New" w:cs="Courier New"/>
+          <w:sz w:val="20"/>
+          <w:szCs w:val="20"/>
+          <w:lang w:val="en-US" w:eastAsia="ru-RU"/>
+        </w:rPr>
+        <w:t>",</w:t>
       </w:r>
     </w:p>
     <w:p>
@@ -2707,7 +3266,47 @@
           <w:szCs w:val="20"/>
           <w:lang w:val="en-US" w:eastAsia="ru-RU"/>
         </w:rPr>
-        <w:t xml:space="preserve">  "taskId": "unique_task_id",</w:t>
+        <w:t xml:space="preserve">  "</w:t>
+      </w:r>
+      <w:proofErr w:type="spellStart"/>
+      <w:r>
+        <w:rPr>
+          <w:rFonts w:ascii="Courier New" w:eastAsia="Times New Roman" w:hAnsi="Courier New" w:cs="Courier New"/>
+          <w:sz w:val="20"/>
+          <w:szCs w:val="20"/>
+          <w:lang w:val="en-US" w:eastAsia="ru-RU"/>
+        </w:rPr>
+        <w:t>familyId</w:t>
+      </w:r>
+      <w:proofErr w:type="spellEnd"/>
+      <w:r>
+        <w:rPr>
+          <w:rFonts w:ascii="Courier New" w:eastAsia="Times New Roman" w:hAnsi="Courier New" w:cs="Courier New"/>
+          <w:sz w:val="20"/>
+          <w:szCs w:val="20"/>
+          <w:lang w:val="en-US" w:eastAsia="ru-RU"/>
+        </w:rPr>
+        <w:t>": "</w:t>
+      </w:r>
+      <w:proofErr w:type="spellStart"/>
+      <w:r>
+        <w:rPr>
+          <w:rFonts w:ascii="Courier New" w:eastAsia="Times New Roman" w:hAnsi="Courier New" w:cs="Courier New"/>
+          <w:sz w:val="20"/>
+          <w:szCs w:val="20"/>
+          <w:lang w:val="en-US" w:eastAsia="ru-RU"/>
+        </w:rPr>
+        <w:t>unique_family_id</w:t>
+      </w:r>
+      <w:proofErr w:type="spellEnd"/>
+      <w:r>
+        <w:rPr>
+          <w:rFonts w:ascii="Courier New" w:eastAsia="Times New Roman" w:hAnsi="Courier New" w:cs="Courier New"/>
+          <w:sz w:val="20"/>
+          <w:szCs w:val="20"/>
+          <w:lang w:val="en-US" w:eastAsia="ru-RU"/>
+        </w:rPr>
+        <w:t>",</w:t>
       </w:r>
     </w:p>
     <w:p>
@@ -2745,7 +3344,47 @@
           <w:szCs w:val="20"/>
           <w:lang w:val="en-US" w:eastAsia="ru-RU"/>
         </w:rPr>
-        <w:t xml:space="preserve">  "recipient": "unique_member_id",</w:t>
+        <w:t xml:space="preserve">  "</w:t>
+      </w:r>
+      <w:proofErr w:type="spellStart"/>
+      <w:r>
+        <w:rPr>
+          <w:rFonts w:ascii="Courier New" w:eastAsia="Times New Roman" w:hAnsi="Courier New" w:cs="Courier New"/>
+          <w:sz w:val="20"/>
+          <w:szCs w:val="20"/>
+          <w:lang w:val="en-US" w:eastAsia="ru-RU"/>
+        </w:rPr>
+        <w:t>sentAt</w:t>
+      </w:r>
+      <w:proofErr w:type="spellEnd"/>
+      <w:r>
+        <w:rPr>
+          <w:rFonts w:ascii="Courier New" w:eastAsia="Times New Roman" w:hAnsi="Courier New" w:cs="Courier New"/>
+          <w:sz w:val="20"/>
+          <w:szCs w:val="20"/>
+          <w:lang w:val="en-US" w:eastAsia="ru-RU"/>
+        </w:rPr>
+        <w:t>": "</w:t>
+      </w:r>
+      <w:proofErr w:type="spellStart"/>
+      <w:r>
+        <w:rPr>
+          <w:rFonts w:ascii="Courier New" w:eastAsia="Times New Roman" w:hAnsi="Courier New" w:cs="Courier New"/>
+          <w:sz w:val="20"/>
+          <w:szCs w:val="20"/>
+          <w:lang w:val="en-US" w:eastAsia="ru-RU"/>
+        </w:rPr>
+        <w:t>ISODate</w:t>
+      </w:r>
+      <w:proofErr w:type="spellEnd"/>
+      <w:r>
+        <w:rPr>
+          <w:rFonts w:ascii="Courier New" w:eastAsia="Times New Roman" w:hAnsi="Courier New" w:cs="Courier New"/>
+          <w:sz w:val="20"/>
+          <w:szCs w:val="20"/>
+          <w:lang w:val="en-US" w:eastAsia="ru-RU"/>
+        </w:rPr>
+        <w:t>",</w:t>
       </w:r>
     </w:p>
     <w:p>
@@ -2783,7 +3422,36 @@
           <w:szCs w:val="20"/>
           <w:lang w:val="en-US" w:eastAsia="ru-RU"/>
         </w:rPr>
-        <w:t xml:space="preserve">  "familyId": "unique_family_id",</w:t>
+        <w:t xml:space="preserve">  </w:t>
+      </w:r>
+      <w:r>
+        <w:rPr>
+          <w:rFonts w:ascii="Courier New" w:eastAsia="Times New Roman" w:hAnsi="Courier New" w:cs="Courier New"/>
+          <w:sz w:val="20"/>
+          <w:szCs w:val="20"/>
+          <w:lang w:val="en-US" w:eastAsia="ru-RU"/>
+        </w:rPr>
+        <w:t>"read": "</w:t>
+      </w:r>
+      <w:proofErr w:type="spellStart"/>
+      <w:r>
+        <w:rPr>
+          <w:rFonts w:ascii="Courier New" w:eastAsia="Times New Roman" w:hAnsi="Courier New" w:cs="Courier New"/>
+          <w:sz w:val="20"/>
+          <w:szCs w:val="20"/>
+          <w:lang w:val="en-US" w:eastAsia="ru-RU"/>
+        </w:rPr>
+        <w:t>boolean</w:t>
+      </w:r>
+      <w:proofErr w:type="spellEnd"/>
+      <w:r>
+        <w:rPr>
+          <w:rFonts w:ascii="Courier New" w:eastAsia="Times New Roman" w:hAnsi="Courier New" w:cs="Courier New"/>
+          <w:sz w:val="20"/>
+          <w:szCs w:val="20"/>
+          <w:lang w:val="en-US" w:eastAsia="ru-RU"/>
+        </w:rPr>
+        <w:t>"</w:t>
       </w:r>
     </w:p>
     <w:p>
@@ -2821,115 +3489,20 @@
           <w:szCs w:val="20"/>
           <w:lang w:val="en-US" w:eastAsia="ru-RU"/>
         </w:rPr>
-        <w:t xml:space="preserve">  "sentAt": "ISODate",</w:t>
-      </w:r>
-    </w:p>
-    <w:p>
-      <w:pPr>
-        <w:tabs>
-          <w:tab w:val="left" w:pos="916"/>
-          <w:tab w:val="left" w:pos="1832"/>
-          <w:tab w:val="left" w:pos="2748"/>
-          <w:tab w:val="left" w:pos="3664"/>
-          <w:tab w:val="left" w:pos="4580"/>
-          <w:tab w:val="left" w:pos="5496"/>
-          <w:tab w:val="left" w:pos="6412"/>
-          <w:tab w:val="left" w:pos="7328"/>
-          <w:tab w:val="left" w:pos="8244"/>
-          <w:tab w:val="left" w:pos="9160"/>
-          <w:tab w:val="left" w:pos="10076"/>
-          <w:tab w:val="left" w:pos="10992"/>
-          <w:tab w:val="left" w:pos="11908"/>
-          <w:tab w:val="left" w:pos="12824"/>
-          <w:tab w:val="left" w:pos="13740"/>
-          <w:tab w:val="left" w:pos="14656"/>
-        </w:tabs>
-        <w:spacing w:after="0" w:line="240" w:lineRule="auto"/>
-        <w:rPr>
-          <w:rFonts w:ascii="Courier New" w:eastAsia="Times New Roman" w:hAnsi="Courier New" w:cs="Courier New"/>
-          <w:sz w:val="20"/>
-          <w:szCs w:val="20"/>
-          <w:lang w:eastAsia="ru-RU"/>
-        </w:rPr>
-      </w:pPr>
-      <w:r>
-        <w:rPr>
-          <w:rFonts w:ascii="Courier New" w:eastAsia="Times New Roman" w:hAnsi="Courier New" w:cs="Courier New"/>
-          <w:sz w:val="20"/>
-          <w:szCs w:val="20"/>
-          <w:lang w:val="en-US" w:eastAsia="ru-RU"/>
-        </w:rPr>
-        <w:lastRenderedPageBreak/>
-        <w:t xml:space="preserve">  </w:t>
-      </w:r>
-      <w:r>
-        <w:rPr>
-          <w:rFonts w:ascii="Courier New" w:eastAsia="Times New Roman" w:hAnsi="Courier New" w:cs="Courier New"/>
-          <w:sz w:val="20"/>
-          <w:szCs w:val="20"/>
-          <w:lang w:eastAsia="ru-RU"/>
-        </w:rPr>
-        <w:t>"read": "boolean"</w:t>
-      </w:r>
-    </w:p>
-    <w:p>
-      <w:pPr>
-        <w:tabs>
-          <w:tab w:val="left" w:pos="916"/>
-          <w:tab w:val="left" w:pos="1832"/>
-          <w:tab w:val="left" w:pos="2748"/>
-          <w:tab w:val="left" w:pos="3664"/>
-          <w:tab w:val="left" w:pos="4580"/>
-          <w:tab w:val="left" w:pos="5496"/>
-          <w:tab w:val="left" w:pos="6412"/>
-          <w:tab w:val="left" w:pos="7328"/>
-          <w:tab w:val="left" w:pos="8244"/>
-          <w:tab w:val="left" w:pos="9160"/>
-          <w:tab w:val="left" w:pos="10076"/>
-          <w:tab w:val="left" w:pos="10992"/>
-          <w:tab w:val="left" w:pos="11908"/>
-          <w:tab w:val="left" w:pos="12824"/>
-          <w:tab w:val="left" w:pos="13740"/>
-          <w:tab w:val="left" w:pos="14656"/>
-        </w:tabs>
-        <w:spacing w:after="0" w:line="240" w:lineRule="auto"/>
-        <w:rPr>
-          <w:rFonts w:ascii="Courier New" w:eastAsia="Times New Roman" w:hAnsi="Courier New" w:cs="Courier New"/>
-          <w:sz w:val="20"/>
-          <w:szCs w:val="20"/>
-          <w:lang w:eastAsia="ru-RU"/>
-        </w:rPr>
-      </w:pPr>
-      <w:r>
-        <w:rPr>
-          <w:rFonts w:ascii="Courier New" w:eastAsia="Times New Roman" w:hAnsi="Courier New" w:cs="Courier New"/>
-          <w:sz w:val="20"/>
-          <w:szCs w:val="20"/>
-          <w:lang w:eastAsia="ru-RU"/>
-        </w:rPr>
         <w:t>}</w:t>
       </w:r>
     </w:p>
     <w:p>
       <w:pPr>
-        <w:spacing w:after="0" w:line="240" w:lineRule="auto"/>
-        <w:rPr>
-          <w:rFonts w:ascii="Times New Roman" w:eastAsia="Times New Roman" w:hAnsi="Times New Roman" w:cs="Times New Roman"/>
-          <w:sz w:val="24"/>
-          <w:szCs w:val="24"/>
-          <w:lang w:eastAsia="ru-RU"/>
-        </w:rPr>
-      </w:pPr>
-    </w:p>
-    <w:p>
-      <w:pPr>
+        <w:spacing w:before="100" w:beforeAutospacing="1" w:after="100" w:afterAutospacing="1" w:line="240" w:lineRule="auto"/>
+        <w:outlineLvl w:val="2"/>
         <w:rPr>
           <w:rFonts w:ascii="Times New Roman" w:eastAsia="Times New Roman" w:hAnsi="Times New Roman" w:cs="Times New Roman"/>
           <w:b/>
           <w:bCs/>
           <w:sz w:val="27"/>
           <w:szCs w:val="27"/>
-          <w:lang w:eastAsia="ru-RU"/>
+          <w:lang w:val="en-US" w:eastAsia="ru-RU"/>
         </w:rPr>
       </w:pPr>
       <w:r>
@@ -2939,32 +3512,7 @@
           <w:bCs/>
           <w:sz w:val="27"/>
           <w:szCs w:val="27"/>
-          <w:lang w:eastAsia="ru-RU"/>
-        </w:rPr>
-        <w:br w:type="page"/>
-      </w:r>
-    </w:p>
-    <w:p>
-      <w:pPr>
-        <w:spacing w:before="100" w:beforeAutospacing="1" w:after="100" w:afterAutospacing="1" w:line="240" w:lineRule="auto"/>
-        <w:outlineLvl w:val="2"/>
-        <w:rPr>
-          <w:rFonts w:ascii="Times New Roman" w:eastAsia="Times New Roman" w:hAnsi="Times New Roman" w:cs="Times New Roman"/>
-          <w:b/>
-          <w:bCs/>
-          <w:sz w:val="27"/>
-          <w:szCs w:val="27"/>
-          <w:lang w:eastAsia="ru-RU"/>
-        </w:rPr>
-      </w:pPr>
-      <w:r>
-        <w:rPr>
-          <w:rFonts w:ascii="Times New Roman" w:eastAsia="Times New Roman" w:hAnsi="Times New Roman" w:cs="Times New Roman"/>
-          <w:b/>
-          <w:bCs/>
-          <w:sz w:val="27"/>
-          <w:szCs w:val="27"/>
-          <w:lang w:eastAsia="ru-RU"/>
+          <w:lang w:val="en-US" w:eastAsia="ru-RU"/>
         </w:rPr>
         <w:lastRenderedPageBreak/>
         <w:t>API Design</w:t>
@@ -2980,19 +3528,30 @@
           <w:bCs/>
           <w:sz w:val="24"/>
           <w:szCs w:val="24"/>
-          <w:lang w:eastAsia="ru-RU"/>
-        </w:rPr>
-      </w:pPr>
-      <w:r>
-        <w:rPr>
-          <w:rFonts w:ascii="Times New Roman" w:eastAsia="Times New Roman" w:hAnsi="Times New Roman" w:cs="Times New Roman"/>
-          <w:b/>
-          <w:bCs/>
-          <w:sz w:val="24"/>
-          <w:szCs w:val="24"/>
-          <w:lang w:eastAsia="ru-RU"/>
-        </w:rPr>
-        <w:t>Family Endpoints</w:t>
+          <w:lang w:val="en-US" w:eastAsia="ru-RU"/>
+        </w:rPr>
+      </w:pPr>
+      <w:r>
+        <w:rPr>
+          <w:rFonts w:ascii="Times New Roman" w:eastAsia="Times New Roman" w:hAnsi="Times New Roman" w:cs="Times New Roman"/>
+          <w:b/>
+          <w:bCs/>
+          <w:sz w:val="24"/>
+          <w:szCs w:val="24"/>
+          <w:lang w:val="en-US" w:eastAsia="ru-RU"/>
+        </w:rPr>
+        <w:t>User</w:t>
+      </w:r>
+      <w:r>
+        <w:rPr>
+          <w:rFonts w:ascii="Times New Roman" w:eastAsia="Times New Roman" w:hAnsi="Times New Roman" w:cs="Times New Roman"/>
+          <w:b/>
+          <w:bCs/>
+          <w:sz w:val="24"/>
+          <w:szCs w:val="24"/>
+          <w:lang w:val="en-US" w:eastAsia="ru-RU"/>
+        </w:rPr>
+        <w:t xml:space="preserve"> Endpoints</w:t>
       </w:r>
     </w:p>
     <w:p>
@@ -3018,16 +3577,18 @@
           <w:szCs w:val="24"/>
           <w:lang w:eastAsia="ru-RU"/>
         </w:rPr>
-        <w:t>POST /family</w:t>
-      </w:r>
-      <w:r>
-        <w:rPr>
-          <w:rFonts w:ascii="Times New Roman" w:eastAsia="Times New Roman" w:hAnsi="Times New Roman" w:cs="Times New Roman"/>
-          <w:sz w:val="24"/>
-          <w:szCs w:val="24"/>
-          <w:lang w:eastAsia="ru-RU"/>
-        </w:rPr>
-        <w:t xml:space="preserve"> </w:t>
+        <w:t>POST /</w:t>
+      </w:r>
+      <w:r>
+        <w:rPr>
+          <w:rFonts w:ascii="Times New Roman" w:eastAsia="Times New Roman" w:hAnsi="Times New Roman" w:cs="Times New Roman"/>
+          <w:b/>
+          <w:bCs/>
+          <w:sz w:val="24"/>
+          <w:szCs w:val="24"/>
+          <w:lang w:val="en-US" w:eastAsia="ru-RU"/>
+        </w:rPr>
+        <w:t>users</w:t>
       </w:r>
     </w:p>
     <w:p>
@@ -3044,14 +3605,63 @@
           <w:lang w:eastAsia="ru-RU"/>
         </w:rPr>
       </w:pPr>
-      <w:r>
-        <w:rPr>
-          <w:rFonts w:ascii="Times New Roman" w:eastAsia="Times New Roman" w:hAnsi="Times New Roman" w:cs="Times New Roman"/>
-          <w:sz w:val="24"/>
-          <w:szCs w:val="24"/>
-          <w:lang w:eastAsia="ru-RU"/>
-        </w:rPr>
-        <w:t>Register a new family.</w:t>
+      <w:proofErr w:type="spellStart"/>
+      <w:r>
+        <w:rPr>
+          <w:rFonts w:ascii="Times New Roman" w:eastAsia="Times New Roman" w:hAnsi="Times New Roman" w:cs="Times New Roman"/>
+          <w:sz w:val="24"/>
+          <w:szCs w:val="24"/>
+          <w:lang w:eastAsia="ru-RU"/>
+        </w:rPr>
+        <w:t>Register</w:t>
+      </w:r>
+      <w:proofErr w:type="spellEnd"/>
+      <w:r>
+        <w:rPr>
+          <w:rFonts w:ascii="Times New Roman" w:eastAsia="Times New Roman" w:hAnsi="Times New Roman" w:cs="Times New Roman"/>
+          <w:sz w:val="24"/>
+          <w:szCs w:val="24"/>
+          <w:lang w:eastAsia="ru-RU"/>
+        </w:rPr>
+        <w:t xml:space="preserve"> a </w:t>
+      </w:r>
+      <w:proofErr w:type="spellStart"/>
+      <w:r>
+        <w:rPr>
+          <w:rFonts w:ascii="Times New Roman" w:eastAsia="Times New Roman" w:hAnsi="Times New Roman" w:cs="Times New Roman"/>
+          <w:sz w:val="24"/>
+          <w:szCs w:val="24"/>
+          <w:lang w:eastAsia="ru-RU"/>
+        </w:rPr>
+        <w:t>new</w:t>
+      </w:r>
+      <w:proofErr w:type="spellEnd"/>
+      <w:r>
+        <w:rPr>
+          <w:rFonts w:ascii="Times New Roman" w:eastAsia="Times New Roman" w:hAnsi="Times New Roman" w:cs="Times New Roman"/>
+          <w:sz w:val="24"/>
+          <w:szCs w:val="24"/>
+          <w:lang w:eastAsia="ru-RU"/>
+        </w:rPr>
+        <w:t xml:space="preserve"> </w:t>
+      </w:r>
+      <w:r>
+        <w:rPr>
+          <w:rFonts w:ascii="Times New Roman" w:eastAsia="Times New Roman" w:hAnsi="Times New Roman" w:cs="Times New Roman"/>
+          <w:sz w:val="24"/>
+          <w:szCs w:val="24"/>
+          <w:lang w:val="en-US" w:eastAsia="ru-RU"/>
+        </w:rPr>
+        <w:t>user</w:t>
+      </w:r>
+      <w:r>
+        <w:rPr>
+          <w:rFonts w:ascii="Times New Roman" w:eastAsia="Times New Roman" w:hAnsi="Times New Roman" w:cs="Times New Roman"/>
+          <w:sz w:val="24"/>
+          <w:szCs w:val="24"/>
+          <w:lang w:eastAsia="ru-RU"/>
+        </w:rPr>
+        <w:t>.</w:t>
       </w:r>
     </w:p>
     <w:p>
@@ -3077,7 +3687,18 @@
           <w:szCs w:val="24"/>
           <w:lang w:eastAsia="ru-RU"/>
         </w:rPr>
-        <w:t>GET /families</w:t>
+        <w:t>GET /</w:t>
+      </w:r>
+      <w:r>
+        <w:rPr>
+          <w:rFonts w:ascii="Times New Roman" w:eastAsia="Times New Roman" w:hAnsi="Times New Roman" w:cs="Times New Roman"/>
+          <w:b/>
+          <w:bCs/>
+          <w:sz w:val="24"/>
+          <w:szCs w:val="24"/>
+          <w:lang w:val="en-US" w:eastAsia="ru-RU"/>
+        </w:rPr>
+        <w:t>users</w:t>
       </w:r>
       <w:r>
         <w:rPr>
@@ -3136,7 +3757,53 @@
           <w:szCs w:val="24"/>
           <w:lang w:eastAsia="ru-RU"/>
         </w:rPr>
-        <w:t>GET /family/{id}</w:t>
+        <w:t>GET /</w:t>
+      </w:r>
+      <w:r>
+        <w:rPr>
+          <w:rFonts w:ascii="Times New Roman" w:eastAsia="Times New Roman" w:hAnsi="Times New Roman" w:cs="Times New Roman"/>
+          <w:b/>
+          <w:bCs/>
+          <w:sz w:val="24"/>
+          <w:szCs w:val="24"/>
+          <w:lang w:val="en-US" w:eastAsia="ru-RU"/>
+        </w:rPr>
+        <w:t>users</w:t>
+      </w:r>
+      <w:r>
+        <w:rPr>
+          <w:rFonts w:ascii="Times New Roman" w:eastAsia="Times New Roman" w:hAnsi="Times New Roman" w:cs="Times New Roman"/>
+          <w:b/>
+          <w:bCs/>
+          <w:sz w:val="24"/>
+          <w:szCs w:val="24"/>
+          <w:lang w:eastAsia="ru-RU"/>
+        </w:rPr>
+        <w:t>/{</w:t>
+      </w:r>
+      <w:proofErr w:type="spellStart"/>
+      <w:r>
+        <w:rPr>
+          <w:rFonts w:ascii="Times New Roman" w:eastAsia="Times New Roman" w:hAnsi="Times New Roman" w:cs="Times New Roman"/>
+          <w:b/>
+          <w:bCs/>
+          <w:sz w:val="24"/>
+          <w:szCs w:val="24"/>
+          <w:lang w:eastAsia="ru-RU"/>
+        </w:rPr>
+        <w:t>id</w:t>
+      </w:r>
+      <w:proofErr w:type="spellEnd"/>
+      <w:r>
+        <w:rPr>
+          <w:rFonts w:ascii="Times New Roman" w:eastAsia="Times New Roman" w:hAnsi="Times New Roman" w:cs="Times New Roman"/>
+          <w:b/>
+          <w:bCs/>
+          <w:sz w:val="24"/>
+          <w:szCs w:val="24"/>
+          <w:lang w:eastAsia="ru-RU"/>
+        </w:rPr>
+        <w:t>}</w:t>
       </w:r>
       <w:r>
         <w:rPr>
@@ -3195,7 +3862,53 @@
           <w:szCs w:val="24"/>
           <w:lang w:eastAsia="ru-RU"/>
         </w:rPr>
-        <w:t>PUT /family/{id}</w:t>
+        <w:t>PUT /</w:t>
+      </w:r>
+      <w:r>
+        <w:rPr>
+          <w:rFonts w:ascii="Times New Roman" w:eastAsia="Times New Roman" w:hAnsi="Times New Roman" w:cs="Times New Roman"/>
+          <w:b/>
+          <w:bCs/>
+          <w:sz w:val="24"/>
+          <w:szCs w:val="24"/>
+          <w:lang w:val="en-US" w:eastAsia="ru-RU"/>
+        </w:rPr>
+        <w:t>users</w:t>
+      </w:r>
+      <w:r>
+        <w:rPr>
+          <w:rFonts w:ascii="Times New Roman" w:eastAsia="Times New Roman" w:hAnsi="Times New Roman" w:cs="Times New Roman"/>
+          <w:b/>
+          <w:bCs/>
+          <w:sz w:val="24"/>
+          <w:szCs w:val="24"/>
+          <w:lang w:eastAsia="ru-RU"/>
+        </w:rPr>
+        <w:t>/{</w:t>
+      </w:r>
+      <w:proofErr w:type="spellStart"/>
+      <w:r>
+        <w:rPr>
+          <w:rFonts w:ascii="Times New Roman" w:eastAsia="Times New Roman" w:hAnsi="Times New Roman" w:cs="Times New Roman"/>
+          <w:b/>
+          <w:bCs/>
+          <w:sz w:val="24"/>
+          <w:szCs w:val="24"/>
+          <w:lang w:eastAsia="ru-RU"/>
+        </w:rPr>
+        <w:t>id</w:t>
+      </w:r>
+      <w:proofErr w:type="spellEnd"/>
+      <w:r>
+        <w:rPr>
+          <w:rFonts w:ascii="Times New Roman" w:eastAsia="Times New Roman" w:hAnsi="Times New Roman" w:cs="Times New Roman"/>
+          <w:b/>
+          <w:bCs/>
+          <w:sz w:val="24"/>
+          <w:szCs w:val="24"/>
+          <w:lang w:eastAsia="ru-RU"/>
+        </w:rPr>
+        <w:t>}</w:t>
       </w:r>
       <w:r>
         <w:rPr>
@@ -3228,7 +3941,47 @@
           <w:szCs w:val="24"/>
           <w:lang w:eastAsia="ru-RU"/>
         </w:rPr>
-        <w:t>Update family details.</w:t>
+        <w:t xml:space="preserve">Update </w:t>
+      </w:r>
+      <w:proofErr w:type="spellStart"/>
+      <w:r>
+        <w:rPr>
+          <w:rFonts w:ascii="Times New Roman" w:eastAsia="Times New Roman" w:hAnsi="Times New Roman" w:cs="Times New Roman"/>
+          <w:sz w:val="24"/>
+          <w:szCs w:val="24"/>
+          <w:lang w:eastAsia="ru-RU"/>
+        </w:rPr>
+        <w:t>family</w:t>
+      </w:r>
+      <w:proofErr w:type="spellEnd"/>
+      <w:r>
+        <w:rPr>
+          <w:rFonts w:ascii="Times New Roman" w:eastAsia="Times New Roman" w:hAnsi="Times New Roman" w:cs="Times New Roman"/>
+          <w:sz w:val="24"/>
+          <w:szCs w:val="24"/>
+          <w:lang w:eastAsia="ru-RU"/>
+        </w:rPr>
+        <w:t xml:space="preserve"> </w:t>
+      </w:r>
+      <w:proofErr w:type="spellStart"/>
+      <w:r>
+        <w:rPr>
+          <w:rFonts w:ascii="Times New Roman" w:eastAsia="Times New Roman" w:hAnsi="Times New Roman" w:cs="Times New Roman"/>
+          <w:sz w:val="24"/>
+          <w:szCs w:val="24"/>
+          <w:lang w:eastAsia="ru-RU"/>
+        </w:rPr>
+        <w:t>details</w:t>
+      </w:r>
+      <w:proofErr w:type="spellEnd"/>
+      <w:r>
+        <w:rPr>
+          <w:rFonts w:ascii="Times New Roman" w:eastAsia="Times New Roman" w:hAnsi="Times New Roman" w:cs="Times New Roman"/>
+          <w:sz w:val="24"/>
+          <w:szCs w:val="24"/>
+          <w:lang w:eastAsia="ru-RU"/>
+        </w:rPr>
+        <w:t>.</w:t>
       </w:r>
     </w:p>
     <w:p>
@@ -3254,7 +4007,53 @@
           <w:szCs w:val="24"/>
           <w:lang w:eastAsia="ru-RU"/>
         </w:rPr>
-        <w:t>DELETE /family/{id}</w:t>
+        <w:t>DELETE /</w:t>
+      </w:r>
+      <w:r>
+        <w:rPr>
+          <w:rFonts w:ascii="Times New Roman" w:eastAsia="Times New Roman" w:hAnsi="Times New Roman" w:cs="Times New Roman"/>
+          <w:b/>
+          <w:bCs/>
+          <w:sz w:val="24"/>
+          <w:szCs w:val="24"/>
+          <w:lang w:val="en-US" w:eastAsia="ru-RU"/>
+        </w:rPr>
+        <w:t>users</w:t>
+      </w:r>
+      <w:r>
+        <w:rPr>
+          <w:rFonts w:ascii="Times New Roman" w:eastAsia="Times New Roman" w:hAnsi="Times New Roman" w:cs="Times New Roman"/>
+          <w:b/>
+          <w:bCs/>
+          <w:sz w:val="24"/>
+          <w:szCs w:val="24"/>
+          <w:lang w:eastAsia="ru-RU"/>
+        </w:rPr>
+        <w:t>/{</w:t>
+      </w:r>
+      <w:proofErr w:type="spellStart"/>
+      <w:r>
+        <w:rPr>
+          <w:rFonts w:ascii="Times New Roman" w:eastAsia="Times New Roman" w:hAnsi="Times New Roman" w:cs="Times New Roman"/>
+          <w:b/>
+          <w:bCs/>
+          <w:sz w:val="24"/>
+          <w:szCs w:val="24"/>
+          <w:lang w:eastAsia="ru-RU"/>
+        </w:rPr>
+        <w:t>id</w:t>
+      </w:r>
+      <w:proofErr w:type="spellEnd"/>
+      <w:r>
+        <w:rPr>
+          <w:rFonts w:ascii="Times New Roman" w:eastAsia="Times New Roman" w:hAnsi="Times New Roman" w:cs="Times New Roman"/>
+          <w:b/>
+          <w:bCs/>
+          <w:sz w:val="24"/>
+          <w:szCs w:val="24"/>
+          <w:lang w:eastAsia="ru-RU"/>
+        </w:rPr>
+        <w:t>}</w:t>
       </w:r>
       <w:r>
         <w:rPr>
@@ -3300,20 +4099,671 @@
           <w:bCs/>
           <w:sz w:val="24"/>
           <w:szCs w:val="24"/>
-          <w:lang w:eastAsia="ru-RU"/>
-        </w:rPr>
-      </w:pPr>
-      <w:r>
-        <w:rPr>
-          <w:rFonts w:ascii="Times New Roman" w:eastAsia="Times New Roman" w:hAnsi="Times New Roman" w:cs="Times New Roman"/>
-          <w:b/>
-          <w:bCs/>
-          <w:sz w:val="24"/>
-          <w:szCs w:val="24"/>
-          <w:lang w:eastAsia="ru-RU"/>
-        </w:rPr>
-        <w:t>Member Endpoints</w:t>
-      </w:r>
+          <w:lang w:val="en-US" w:eastAsia="ru-RU"/>
+        </w:rPr>
+      </w:pPr>
+      <w:r>
+        <w:rPr>
+          <w:rFonts w:ascii="Times New Roman" w:eastAsia="Times New Roman" w:hAnsi="Times New Roman" w:cs="Times New Roman"/>
+          <w:b/>
+          <w:bCs/>
+          <w:sz w:val="24"/>
+          <w:szCs w:val="24"/>
+          <w:lang w:val="en-US" w:eastAsia="ru-RU"/>
+        </w:rPr>
+        <w:t>Family Endpoints</w:t>
+      </w:r>
+    </w:p>
+    <w:p>
+      <w:pPr>
+        <w:numPr>
+          <w:ilvl w:val="0"/>
+          <w:numId w:val="7"/>
+        </w:numPr>
+        <w:spacing w:before="100" w:beforeAutospacing="1" w:after="100" w:afterAutospacing="1" w:line="240" w:lineRule="auto"/>
+        <w:rPr>
+          <w:rFonts w:ascii="Times New Roman" w:eastAsia="Times New Roman" w:hAnsi="Times New Roman" w:cs="Times New Roman"/>
+          <w:sz w:val="24"/>
+          <w:szCs w:val="24"/>
+          <w:lang w:eastAsia="ru-RU"/>
+        </w:rPr>
+      </w:pPr>
+      <w:r>
+        <w:rPr>
+          <w:rFonts w:ascii="Times New Roman" w:eastAsia="Times New Roman" w:hAnsi="Times New Roman" w:cs="Times New Roman"/>
+          <w:b/>
+          <w:bCs/>
+          <w:sz w:val="24"/>
+          <w:szCs w:val="24"/>
+          <w:lang w:eastAsia="ru-RU"/>
+        </w:rPr>
+        <w:t>POST /</w:t>
+      </w:r>
+      <w:proofErr w:type="spellStart"/>
+      <w:r>
+        <w:rPr>
+          <w:rFonts w:ascii="Times New Roman" w:eastAsia="Times New Roman" w:hAnsi="Times New Roman" w:cs="Times New Roman"/>
+          <w:b/>
+          <w:bCs/>
+          <w:sz w:val="24"/>
+          <w:szCs w:val="24"/>
+          <w:lang w:eastAsia="ru-RU"/>
+        </w:rPr>
+        <w:t>famil</w:t>
+      </w:r>
+      <w:r>
+        <w:rPr>
+          <w:rFonts w:ascii="Times New Roman" w:eastAsia="Times New Roman" w:hAnsi="Times New Roman" w:cs="Times New Roman"/>
+          <w:b/>
+          <w:bCs/>
+          <w:sz w:val="24"/>
+          <w:szCs w:val="24"/>
+          <w:lang w:val="en-US" w:eastAsia="ru-RU"/>
+        </w:rPr>
+        <w:t>ies</w:t>
+      </w:r>
+      <w:proofErr w:type="spellEnd"/>
+      <w:r>
+        <w:rPr>
+          <w:rFonts w:ascii="Times New Roman" w:eastAsia="Times New Roman" w:hAnsi="Times New Roman" w:cs="Times New Roman"/>
+          <w:sz w:val="24"/>
+          <w:szCs w:val="24"/>
+          <w:lang w:eastAsia="ru-RU"/>
+        </w:rPr>
+        <w:t xml:space="preserve"> </w:t>
+      </w:r>
+    </w:p>
+    <w:p>
+      <w:pPr>
+        <w:numPr>
+          <w:ilvl w:val="1"/>
+          <w:numId w:val="7"/>
+        </w:numPr>
+        <w:spacing w:before="100" w:beforeAutospacing="1" w:after="100" w:afterAutospacing="1" w:line="240" w:lineRule="auto"/>
+        <w:rPr>
+          <w:rFonts w:ascii="Times New Roman" w:eastAsia="Times New Roman" w:hAnsi="Times New Roman" w:cs="Times New Roman"/>
+          <w:sz w:val="24"/>
+          <w:szCs w:val="24"/>
+          <w:lang w:eastAsia="ru-RU"/>
+        </w:rPr>
+      </w:pPr>
+      <w:proofErr w:type="spellStart"/>
+      <w:r>
+        <w:rPr>
+          <w:rFonts w:ascii="Times New Roman" w:eastAsia="Times New Roman" w:hAnsi="Times New Roman" w:cs="Times New Roman"/>
+          <w:sz w:val="24"/>
+          <w:szCs w:val="24"/>
+          <w:lang w:eastAsia="ru-RU"/>
+        </w:rPr>
+        <w:t>Register</w:t>
+      </w:r>
+      <w:proofErr w:type="spellEnd"/>
+      <w:r>
+        <w:rPr>
+          <w:rFonts w:ascii="Times New Roman" w:eastAsia="Times New Roman" w:hAnsi="Times New Roman" w:cs="Times New Roman"/>
+          <w:sz w:val="24"/>
+          <w:szCs w:val="24"/>
+          <w:lang w:eastAsia="ru-RU"/>
+        </w:rPr>
+        <w:t xml:space="preserve"> a </w:t>
+      </w:r>
+      <w:proofErr w:type="spellStart"/>
+      <w:r>
+        <w:rPr>
+          <w:rFonts w:ascii="Times New Roman" w:eastAsia="Times New Roman" w:hAnsi="Times New Roman" w:cs="Times New Roman"/>
+          <w:sz w:val="24"/>
+          <w:szCs w:val="24"/>
+          <w:lang w:eastAsia="ru-RU"/>
+        </w:rPr>
+        <w:t>new</w:t>
+      </w:r>
+      <w:proofErr w:type="spellEnd"/>
+      <w:r>
+        <w:rPr>
+          <w:rFonts w:ascii="Times New Roman" w:eastAsia="Times New Roman" w:hAnsi="Times New Roman" w:cs="Times New Roman"/>
+          <w:sz w:val="24"/>
+          <w:szCs w:val="24"/>
+          <w:lang w:eastAsia="ru-RU"/>
+        </w:rPr>
+        <w:t xml:space="preserve"> </w:t>
+      </w:r>
+      <w:proofErr w:type="spellStart"/>
+      <w:r>
+        <w:rPr>
+          <w:rFonts w:ascii="Times New Roman" w:eastAsia="Times New Roman" w:hAnsi="Times New Roman" w:cs="Times New Roman"/>
+          <w:sz w:val="24"/>
+          <w:szCs w:val="24"/>
+          <w:lang w:eastAsia="ru-RU"/>
+        </w:rPr>
+        <w:t>family</w:t>
+      </w:r>
+      <w:proofErr w:type="spellEnd"/>
+      <w:r>
+        <w:rPr>
+          <w:rFonts w:ascii="Times New Roman" w:eastAsia="Times New Roman" w:hAnsi="Times New Roman" w:cs="Times New Roman"/>
+          <w:sz w:val="24"/>
+          <w:szCs w:val="24"/>
+          <w:lang w:eastAsia="ru-RU"/>
+        </w:rPr>
+        <w:t>.</w:t>
+      </w:r>
+    </w:p>
+    <w:p>
+      <w:pPr>
+        <w:numPr>
+          <w:ilvl w:val="0"/>
+          <w:numId w:val="7"/>
+        </w:numPr>
+        <w:spacing w:before="100" w:beforeAutospacing="1" w:after="100" w:afterAutospacing="1" w:line="240" w:lineRule="auto"/>
+        <w:rPr>
+          <w:rFonts w:ascii="Times New Roman" w:eastAsia="Times New Roman" w:hAnsi="Times New Roman" w:cs="Times New Roman"/>
+          <w:sz w:val="24"/>
+          <w:szCs w:val="24"/>
+          <w:lang w:eastAsia="ru-RU"/>
+        </w:rPr>
+      </w:pPr>
+      <w:r>
+        <w:rPr>
+          <w:rFonts w:ascii="Times New Roman" w:eastAsia="Times New Roman" w:hAnsi="Times New Roman" w:cs="Times New Roman"/>
+          <w:b/>
+          <w:bCs/>
+          <w:sz w:val="24"/>
+          <w:szCs w:val="24"/>
+          <w:lang w:eastAsia="ru-RU"/>
+        </w:rPr>
+        <w:t>GET /</w:t>
+      </w:r>
+      <w:proofErr w:type="spellStart"/>
+      <w:r>
+        <w:rPr>
+          <w:rFonts w:ascii="Times New Roman" w:eastAsia="Times New Roman" w:hAnsi="Times New Roman" w:cs="Times New Roman"/>
+          <w:b/>
+          <w:bCs/>
+          <w:sz w:val="24"/>
+          <w:szCs w:val="24"/>
+          <w:lang w:eastAsia="ru-RU"/>
+        </w:rPr>
+        <w:t>families</w:t>
+      </w:r>
+      <w:proofErr w:type="spellEnd"/>
+      <w:r>
+        <w:rPr>
+          <w:rFonts w:ascii="Times New Roman" w:eastAsia="Times New Roman" w:hAnsi="Times New Roman" w:cs="Times New Roman"/>
+          <w:sz w:val="24"/>
+          <w:szCs w:val="24"/>
+          <w:lang w:eastAsia="ru-RU"/>
+        </w:rPr>
+        <w:t xml:space="preserve"> </w:t>
+      </w:r>
+    </w:p>
+    <w:p>
+      <w:pPr>
+        <w:numPr>
+          <w:ilvl w:val="1"/>
+          <w:numId w:val="7"/>
+        </w:numPr>
+        <w:spacing w:before="100" w:beforeAutospacing="1" w:after="100" w:afterAutospacing="1" w:line="240" w:lineRule="auto"/>
+        <w:rPr>
+          <w:rFonts w:ascii="Times New Roman" w:eastAsia="Times New Roman" w:hAnsi="Times New Roman" w:cs="Times New Roman"/>
+          <w:sz w:val="24"/>
+          <w:szCs w:val="24"/>
+          <w:lang w:val="en-US" w:eastAsia="ru-RU"/>
+        </w:rPr>
+      </w:pPr>
+      <w:r>
+        <w:rPr>
+          <w:rFonts w:ascii="Times New Roman" w:eastAsia="Times New Roman" w:hAnsi="Times New Roman" w:cs="Times New Roman"/>
+          <w:sz w:val="24"/>
+          <w:szCs w:val="24"/>
+          <w:lang w:val="en-US" w:eastAsia="ru-RU"/>
+        </w:rPr>
+        <w:t>Retrieve a list of all families.</w:t>
+      </w:r>
+    </w:p>
+    <w:p>
+      <w:pPr>
+        <w:numPr>
+          <w:ilvl w:val="0"/>
+          <w:numId w:val="7"/>
+        </w:numPr>
+        <w:spacing w:before="100" w:beforeAutospacing="1" w:after="100" w:afterAutospacing="1" w:line="240" w:lineRule="auto"/>
+        <w:rPr>
+          <w:rFonts w:ascii="Times New Roman" w:eastAsia="Times New Roman" w:hAnsi="Times New Roman" w:cs="Times New Roman"/>
+          <w:sz w:val="24"/>
+          <w:szCs w:val="24"/>
+          <w:lang w:eastAsia="ru-RU"/>
+        </w:rPr>
+      </w:pPr>
+      <w:r>
+        <w:rPr>
+          <w:rFonts w:ascii="Times New Roman" w:eastAsia="Times New Roman" w:hAnsi="Times New Roman" w:cs="Times New Roman"/>
+          <w:b/>
+          <w:bCs/>
+          <w:sz w:val="24"/>
+          <w:szCs w:val="24"/>
+          <w:lang w:eastAsia="ru-RU"/>
+        </w:rPr>
+        <w:t>GET /</w:t>
+      </w:r>
+      <w:proofErr w:type="spellStart"/>
+      <w:r>
+        <w:rPr>
+          <w:rFonts w:ascii="Times New Roman" w:eastAsia="Times New Roman" w:hAnsi="Times New Roman" w:cs="Times New Roman"/>
+          <w:b/>
+          <w:bCs/>
+          <w:sz w:val="24"/>
+          <w:szCs w:val="24"/>
+          <w:lang w:eastAsia="ru-RU"/>
+        </w:rPr>
+        <w:t>famil</w:t>
+      </w:r>
+      <w:r>
+        <w:rPr>
+          <w:rFonts w:ascii="Times New Roman" w:eastAsia="Times New Roman" w:hAnsi="Times New Roman" w:cs="Times New Roman"/>
+          <w:b/>
+          <w:bCs/>
+          <w:sz w:val="24"/>
+          <w:szCs w:val="24"/>
+          <w:lang w:val="en-US" w:eastAsia="ru-RU"/>
+        </w:rPr>
+        <w:t>ies</w:t>
+      </w:r>
+      <w:proofErr w:type="spellEnd"/>
+      <w:r>
+        <w:rPr>
+          <w:rFonts w:ascii="Times New Roman" w:eastAsia="Times New Roman" w:hAnsi="Times New Roman" w:cs="Times New Roman"/>
+          <w:b/>
+          <w:bCs/>
+          <w:sz w:val="24"/>
+          <w:szCs w:val="24"/>
+          <w:lang w:eastAsia="ru-RU"/>
+        </w:rPr>
+        <w:t>/{</w:t>
+      </w:r>
+      <w:proofErr w:type="spellStart"/>
+      <w:r>
+        <w:rPr>
+          <w:rFonts w:ascii="Times New Roman" w:eastAsia="Times New Roman" w:hAnsi="Times New Roman" w:cs="Times New Roman"/>
+          <w:b/>
+          <w:bCs/>
+          <w:sz w:val="24"/>
+          <w:szCs w:val="24"/>
+          <w:lang w:eastAsia="ru-RU"/>
+        </w:rPr>
+        <w:t>id</w:t>
+      </w:r>
+      <w:proofErr w:type="spellEnd"/>
+      <w:r>
+        <w:rPr>
+          <w:rFonts w:ascii="Times New Roman" w:eastAsia="Times New Roman" w:hAnsi="Times New Roman" w:cs="Times New Roman"/>
+          <w:b/>
+          <w:bCs/>
+          <w:sz w:val="24"/>
+          <w:szCs w:val="24"/>
+          <w:lang w:eastAsia="ru-RU"/>
+        </w:rPr>
+        <w:t>}</w:t>
+      </w:r>
+      <w:r>
+        <w:rPr>
+          <w:rFonts w:ascii="Times New Roman" w:eastAsia="Times New Roman" w:hAnsi="Times New Roman" w:cs="Times New Roman"/>
+          <w:sz w:val="24"/>
+          <w:szCs w:val="24"/>
+          <w:lang w:eastAsia="ru-RU"/>
+        </w:rPr>
+        <w:t xml:space="preserve"> </w:t>
+      </w:r>
+    </w:p>
+    <w:p>
+      <w:pPr>
+        <w:numPr>
+          <w:ilvl w:val="1"/>
+          <w:numId w:val="7"/>
+        </w:numPr>
+        <w:spacing w:before="100" w:beforeAutospacing="1" w:after="100" w:afterAutospacing="1" w:line="240" w:lineRule="auto"/>
+        <w:rPr>
+          <w:rFonts w:ascii="Times New Roman" w:eastAsia="Times New Roman" w:hAnsi="Times New Roman" w:cs="Times New Roman"/>
+          <w:sz w:val="24"/>
+          <w:szCs w:val="24"/>
+          <w:lang w:val="en-US" w:eastAsia="ru-RU"/>
+        </w:rPr>
+      </w:pPr>
+      <w:r>
+        <w:rPr>
+          <w:rFonts w:ascii="Times New Roman" w:eastAsia="Times New Roman" w:hAnsi="Times New Roman" w:cs="Times New Roman"/>
+          <w:sz w:val="24"/>
+          <w:szCs w:val="24"/>
+          <w:lang w:val="en-US" w:eastAsia="ru-RU"/>
+        </w:rPr>
+        <w:t>Retrieve details of a specific family.</w:t>
+      </w:r>
+    </w:p>
+    <w:p>
+      <w:pPr>
+        <w:numPr>
+          <w:ilvl w:val="0"/>
+          <w:numId w:val="7"/>
+        </w:numPr>
+        <w:spacing w:before="100" w:beforeAutospacing="1" w:after="100" w:afterAutospacing="1" w:line="240" w:lineRule="auto"/>
+        <w:rPr>
+          <w:rFonts w:ascii="Times New Roman" w:eastAsia="Times New Roman" w:hAnsi="Times New Roman" w:cs="Times New Roman"/>
+          <w:sz w:val="24"/>
+          <w:szCs w:val="24"/>
+          <w:lang w:eastAsia="ru-RU"/>
+        </w:rPr>
+      </w:pPr>
+      <w:r>
+        <w:rPr>
+          <w:rFonts w:ascii="Times New Roman" w:eastAsia="Times New Roman" w:hAnsi="Times New Roman" w:cs="Times New Roman"/>
+          <w:b/>
+          <w:bCs/>
+          <w:sz w:val="24"/>
+          <w:szCs w:val="24"/>
+          <w:lang w:eastAsia="ru-RU"/>
+        </w:rPr>
+        <w:t>PUT /</w:t>
+      </w:r>
+      <w:proofErr w:type="spellStart"/>
+      <w:r>
+        <w:rPr>
+          <w:rFonts w:ascii="Times New Roman" w:eastAsia="Times New Roman" w:hAnsi="Times New Roman" w:cs="Times New Roman"/>
+          <w:b/>
+          <w:bCs/>
+          <w:sz w:val="24"/>
+          <w:szCs w:val="24"/>
+          <w:lang w:eastAsia="ru-RU"/>
+        </w:rPr>
+        <w:t>famil</w:t>
+      </w:r>
+      <w:r>
+        <w:rPr>
+          <w:rFonts w:ascii="Times New Roman" w:eastAsia="Times New Roman" w:hAnsi="Times New Roman" w:cs="Times New Roman"/>
+          <w:b/>
+          <w:bCs/>
+          <w:sz w:val="24"/>
+          <w:szCs w:val="24"/>
+          <w:lang w:val="en-US" w:eastAsia="ru-RU"/>
+        </w:rPr>
+        <w:t>ies</w:t>
+      </w:r>
+      <w:proofErr w:type="spellEnd"/>
+      <w:r>
+        <w:rPr>
+          <w:rFonts w:ascii="Times New Roman" w:eastAsia="Times New Roman" w:hAnsi="Times New Roman" w:cs="Times New Roman"/>
+          <w:b/>
+          <w:bCs/>
+          <w:sz w:val="24"/>
+          <w:szCs w:val="24"/>
+          <w:lang w:eastAsia="ru-RU"/>
+        </w:rPr>
+        <w:t>/{</w:t>
+      </w:r>
+      <w:proofErr w:type="spellStart"/>
+      <w:r>
+        <w:rPr>
+          <w:rFonts w:ascii="Times New Roman" w:eastAsia="Times New Roman" w:hAnsi="Times New Roman" w:cs="Times New Roman"/>
+          <w:b/>
+          <w:bCs/>
+          <w:sz w:val="24"/>
+          <w:szCs w:val="24"/>
+          <w:lang w:eastAsia="ru-RU"/>
+        </w:rPr>
+        <w:t>id</w:t>
+      </w:r>
+      <w:proofErr w:type="spellEnd"/>
+      <w:r>
+        <w:rPr>
+          <w:rFonts w:ascii="Times New Roman" w:eastAsia="Times New Roman" w:hAnsi="Times New Roman" w:cs="Times New Roman"/>
+          <w:b/>
+          <w:bCs/>
+          <w:sz w:val="24"/>
+          <w:szCs w:val="24"/>
+          <w:lang w:eastAsia="ru-RU"/>
+        </w:rPr>
+        <w:t>}</w:t>
+      </w:r>
+      <w:r>
+        <w:rPr>
+          <w:rFonts w:ascii="Times New Roman" w:eastAsia="Times New Roman" w:hAnsi="Times New Roman" w:cs="Times New Roman"/>
+          <w:sz w:val="24"/>
+          <w:szCs w:val="24"/>
+          <w:lang w:eastAsia="ru-RU"/>
+        </w:rPr>
+        <w:t xml:space="preserve"> </w:t>
+      </w:r>
+    </w:p>
+    <w:p>
+      <w:pPr>
+        <w:numPr>
+          <w:ilvl w:val="1"/>
+          <w:numId w:val="7"/>
+        </w:numPr>
+        <w:spacing w:before="100" w:beforeAutospacing="1" w:after="100" w:afterAutospacing="1" w:line="240" w:lineRule="auto"/>
+        <w:rPr>
+          <w:rFonts w:ascii="Times New Roman" w:eastAsia="Times New Roman" w:hAnsi="Times New Roman" w:cs="Times New Roman"/>
+          <w:sz w:val="24"/>
+          <w:szCs w:val="24"/>
+          <w:lang w:eastAsia="ru-RU"/>
+        </w:rPr>
+      </w:pPr>
+      <w:r>
+        <w:rPr>
+          <w:rFonts w:ascii="Times New Roman" w:eastAsia="Times New Roman" w:hAnsi="Times New Roman" w:cs="Times New Roman"/>
+          <w:sz w:val="24"/>
+          <w:szCs w:val="24"/>
+          <w:lang w:eastAsia="ru-RU"/>
+        </w:rPr>
+        <w:t xml:space="preserve">Update </w:t>
+      </w:r>
+      <w:proofErr w:type="spellStart"/>
+      <w:r>
+        <w:rPr>
+          <w:rFonts w:ascii="Times New Roman" w:eastAsia="Times New Roman" w:hAnsi="Times New Roman" w:cs="Times New Roman"/>
+          <w:sz w:val="24"/>
+          <w:szCs w:val="24"/>
+          <w:lang w:eastAsia="ru-RU"/>
+        </w:rPr>
+        <w:t>family</w:t>
+      </w:r>
+      <w:proofErr w:type="spellEnd"/>
+      <w:r>
+        <w:rPr>
+          <w:rFonts w:ascii="Times New Roman" w:eastAsia="Times New Roman" w:hAnsi="Times New Roman" w:cs="Times New Roman"/>
+          <w:sz w:val="24"/>
+          <w:szCs w:val="24"/>
+          <w:lang w:eastAsia="ru-RU"/>
+        </w:rPr>
+        <w:t xml:space="preserve"> </w:t>
+      </w:r>
+      <w:proofErr w:type="spellStart"/>
+      <w:r>
+        <w:rPr>
+          <w:rFonts w:ascii="Times New Roman" w:eastAsia="Times New Roman" w:hAnsi="Times New Roman" w:cs="Times New Roman"/>
+          <w:sz w:val="24"/>
+          <w:szCs w:val="24"/>
+          <w:lang w:eastAsia="ru-RU"/>
+        </w:rPr>
+        <w:t>details</w:t>
+      </w:r>
+      <w:proofErr w:type="spellEnd"/>
+      <w:r>
+        <w:rPr>
+          <w:rFonts w:ascii="Times New Roman" w:eastAsia="Times New Roman" w:hAnsi="Times New Roman" w:cs="Times New Roman"/>
+          <w:sz w:val="24"/>
+          <w:szCs w:val="24"/>
+          <w:lang w:eastAsia="ru-RU"/>
+        </w:rPr>
+        <w:t>.</w:t>
+      </w:r>
+    </w:p>
+    <w:p>
+      <w:pPr>
+        <w:numPr>
+          <w:ilvl w:val="0"/>
+          <w:numId w:val="7"/>
+        </w:numPr>
+        <w:spacing w:before="100" w:beforeAutospacing="1" w:after="100" w:afterAutospacing="1" w:line="240" w:lineRule="auto"/>
+        <w:rPr>
+          <w:rFonts w:ascii="Times New Roman" w:eastAsia="Times New Roman" w:hAnsi="Times New Roman" w:cs="Times New Roman"/>
+          <w:sz w:val="24"/>
+          <w:szCs w:val="24"/>
+          <w:lang w:eastAsia="ru-RU"/>
+        </w:rPr>
+      </w:pPr>
+      <w:r>
+        <w:rPr>
+          <w:rFonts w:ascii="Times New Roman" w:eastAsia="Times New Roman" w:hAnsi="Times New Roman" w:cs="Times New Roman"/>
+          <w:b/>
+          <w:bCs/>
+          <w:sz w:val="24"/>
+          <w:szCs w:val="24"/>
+          <w:lang w:eastAsia="ru-RU"/>
+        </w:rPr>
+        <w:t>DELETE /</w:t>
+      </w:r>
+      <w:proofErr w:type="spellStart"/>
+      <w:r>
+        <w:rPr>
+          <w:rFonts w:ascii="Times New Roman" w:eastAsia="Times New Roman" w:hAnsi="Times New Roman" w:cs="Times New Roman"/>
+          <w:b/>
+          <w:bCs/>
+          <w:sz w:val="24"/>
+          <w:szCs w:val="24"/>
+          <w:lang w:eastAsia="ru-RU"/>
+        </w:rPr>
+        <w:t>famil</w:t>
+      </w:r>
+      <w:r>
+        <w:rPr>
+          <w:rFonts w:ascii="Times New Roman" w:eastAsia="Times New Roman" w:hAnsi="Times New Roman" w:cs="Times New Roman"/>
+          <w:b/>
+          <w:bCs/>
+          <w:sz w:val="24"/>
+          <w:szCs w:val="24"/>
+          <w:lang w:val="en-US" w:eastAsia="ru-RU"/>
+        </w:rPr>
+        <w:t>ies</w:t>
+      </w:r>
+      <w:proofErr w:type="spellEnd"/>
+      <w:r>
+        <w:rPr>
+          <w:rFonts w:ascii="Times New Roman" w:eastAsia="Times New Roman" w:hAnsi="Times New Roman" w:cs="Times New Roman"/>
+          <w:b/>
+          <w:bCs/>
+          <w:sz w:val="24"/>
+          <w:szCs w:val="24"/>
+          <w:lang w:eastAsia="ru-RU"/>
+        </w:rPr>
+        <w:t>/{</w:t>
+      </w:r>
+      <w:proofErr w:type="spellStart"/>
+      <w:r>
+        <w:rPr>
+          <w:rFonts w:ascii="Times New Roman" w:eastAsia="Times New Roman" w:hAnsi="Times New Roman" w:cs="Times New Roman"/>
+          <w:b/>
+          <w:bCs/>
+          <w:sz w:val="24"/>
+          <w:szCs w:val="24"/>
+          <w:lang w:eastAsia="ru-RU"/>
+        </w:rPr>
+        <w:t>id</w:t>
+      </w:r>
+      <w:proofErr w:type="spellEnd"/>
+      <w:r>
+        <w:rPr>
+          <w:rFonts w:ascii="Times New Roman" w:eastAsia="Times New Roman" w:hAnsi="Times New Roman" w:cs="Times New Roman"/>
+          <w:b/>
+          <w:bCs/>
+          <w:sz w:val="24"/>
+          <w:szCs w:val="24"/>
+          <w:lang w:eastAsia="ru-RU"/>
+        </w:rPr>
+        <w:t>}</w:t>
+      </w:r>
+      <w:r>
+        <w:rPr>
+          <w:rFonts w:ascii="Times New Roman" w:eastAsia="Times New Roman" w:hAnsi="Times New Roman" w:cs="Times New Roman"/>
+          <w:sz w:val="24"/>
+          <w:szCs w:val="24"/>
+          <w:lang w:eastAsia="ru-RU"/>
+        </w:rPr>
+        <w:t xml:space="preserve"> </w:t>
+      </w:r>
+    </w:p>
+    <w:p>
+      <w:pPr>
+        <w:numPr>
+          <w:ilvl w:val="1"/>
+          <w:numId w:val="7"/>
+        </w:numPr>
+        <w:spacing w:before="100" w:beforeAutospacing="1" w:after="100" w:afterAutospacing="1" w:line="240" w:lineRule="auto"/>
+        <w:rPr>
+          <w:rFonts w:ascii="Times New Roman" w:eastAsia="Times New Roman" w:hAnsi="Times New Roman" w:cs="Times New Roman"/>
+          <w:sz w:val="24"/>
+          <w:szCs w:val="24"/>
+          <w:lang w:val="en-US" w:eastAsia="ru-RU"/>
+        </w:rPr>
+      </w:pPr>
+      <w:r>
+        <w:rPr>
+          <w:rFonts w:ascii="Times New Roman" w:eastAsia="Times New Roman" w:hAnsi="Times New Roman" w:cs="Times New Roman"/>
+          <w:sz w:val="24"/>
+          <w:szCs w:val="24"/>
+          <w:lang w:val="en-US" w:eastAsia="ru-RU"/>
+        </w:rPr>
+        <w:t>Remove a family and its associated data.</w:t>
+      </w:r>
+    </w:p>
+    <w:p>
+      <w:pPr>
+        <w:spacing w:before="100" w:beforeAutospacing="1" w:after="100" w:afterAutospacing="1" w:line="240" w:lineRule="auto"/>
+        <w:outlineLvl w:val="3"/>
+        <w:rPr>
+          <w:rFonts w:ascii="Times New Roman" w:eastAsia="Times New Roman" w:hAnsi="Times New Roman" w:cs="Times New Roman"/>
+          <w:b/>
+          <w:bCs/>
+          <w:sz w:val="24"/>
+          <w:szCs w:val="24"/>
+          <w:lang w:eastAsia="ru-RU"/>
+        </w:rPr>
+      </w:pPr>
+      <w:proofErr w:type="spellStart"/>
+      <w:r>
+        <w:rPr>
+          <w:rFonts w:ascii="Times New Roman" w:eastAsia="Times New Roman" w:hAnsi="Times New Roman" w:cs="Times New Roman"/>
+          <w:b/>
+          <w:bCs/>
+          <w:sz w:val="24"/>
+          <w:szCs w:val="24"/>
+          <w:lang w:eastAsia="ru-RU"/>
+        </w:rPr>
+        <w:t>Member</w:t>
+      </w:r>
+      <w:proofErr w:type="spellEnd"/>
+      <w:r>
+        <w:rPr>
+          <w:rFonts w:ascii="Times New Roman" w:eastAsia="Times New Roman" w:hAnsi="Times New Roman" w:cs="Times New Roman"/>
+          <w:b/>
+          <w:bCs/>
+          <w:sz w:val="24"/>
+          <w:szCs w:val="24"/>
+          <w:lang w:eastAsia="ru-RU"/>
+        </w:rPr>
+        <w:t xml:space="preserve"> </w:t>
+      </w:r>
+      <w:proofErr w:type="spellStart"/>
+      <w:r>
+        <w:rPr>
+          <w:rFonts w:ascii="Times New Roman" w:eastAsia="Times New Roman" w:hAnsi="Times New Roman" w:cs="Times New Roman"/>
+          <w:b/>
+          <w:bCs/>
+          <w:sz w:val="24"/>
+          <w:szCs w:val="24"/>
+          <w:lang w:eastAsia="ru-RU"/>
+        </w:rPr>
+        <w:t>Endpoints</w:t>
+      </w:r>
+      <w:proofErr w:type="spellEnd"/>
     </w:p>
     <w:p>
       <w:pPr>
@@ -3338,16 +4788,88 @@
           <w:szCs w:val="24"/>
           <w:lang w:eastAsia="ru-RU"/>
         </w:rPr>
-        <w:t>POST /family/{familyId}/member</w:t>
-      </w:r>
-      <w:r>
-        <w:rPr>
-          <w:rFonts w:ascii="Times New Roman" w:eastAsia="Times New Roman" w:hAnsi="Times New Roman" w:cs="Times New Roman"/>
-          <w:sz w:val="24"/>
-          <w:szCs w:val="24"/>
-          <w:lang w:eastAsia="ru-RU"/>
-        </w:rPr>
-        <w:t xml:space="preserve"> </w:t>
+        <w:t>POST /</w:t>
+      </w:r>
+      <w:proofErr w:type="spellStart"/>
+      <w:r>
+        <w:rPr>
+          <w:rFonts w:ascii="Times New Roman" w:eastAsia="Times New Roman" w:hAnsi="Times New Roman" w:cs="Times New Roman"/>
+          <w:b/>
+          <w:bCs/>
+          <w:sz w:val="24"/>
+          <w:szCs w:val="24"/>
+          <w:lang w:eastAsia="ru-RU"/>
+        </w:rPr>
+        <w:t>member</w:t>
+      </w:r>
+      <w:proofErr w:type="spellEnd"/>
+      <w:r>
+        <w:rPr>
+          <w:rFonts w:ascii="Times New Roman" w:eastAsia="Times New Roman" w:hAnsi="Times New Roman" w:cs="Times New Roman"/>
+          <w:b/>
+          <w:bCs/>
+          <w:sz w:val="24"/>
+          <w:szCs w:val="24"/>
+          <w:lang w:val="en-US" w:eastAsia="ru-RU"/>
+        </w:rPr>
+        <w:t>s</w:t>
+      </w:r>
+      <w:r>
+        <w:rPr>
+          <w:rFonts w:ascii="Times New Roman" w:eastAsia="Times New Roman" w:hAnsi="Times New Roman" w:cs="Times New Roman"/>
+          <w:sz w:val="24"/>
+          <w:szCs w:val="24"/>
+          <w:lang w:val="en-US" w:eastAsia="ru-RU"/>
+        </w:rPr>
+        <w:t>/</w:t>
+      </w:r>
+      <w:proofErr w:type="spellStart"/>
+      <w:r>
+        <w:rPr>
+          <w:rFonts w:ascii="Times New Roman" w:eastAsia="Times New Roman" w:hAnsi="Times New Roman" w:cs="Times New Roman"/>
+          <w:b/>
+          <w:bCs/>
+          <w:sz w:val="24"/>
+          <w:szCs w:val="24"/>
+          <w:lang w:eastAsia="ru-RU"/>
+        </w:rPr>
+        <w:t>family</w:t>
+      </w:r>
+      <w:proofErr w:type="spellEnd"/>
+      <w:r>
+        <w:rPr>
+          <w:rFonts w:ascii="Times New Roman" w:eastAsia="Times New Roman" w:hAnsi="Times New Roman" w:cs="Times New Roman"/>
+          <w:b/>
+          <w:bCs/>
+          <w:sz w:val="24"/>
+          <w:szCs w:val="24"/>
+          <w:lang w:eastAsia="ru-RU"/>
+        </w:rPr>
+        <w:t>/{</w:t>
+      </w:r>
+      <w:proofErr w:type="spellStart"/>
+      <w:r>
+        <w:rPr>
+          <w:rFonts w:ascii="Times New Roman" w:eastAsia="Times New Roman" w:hAnsi="Times New Roman" w:cs="Times New Roman"/>
+          <w:b/>
+          <w:bCs/>
+          <w:sz w:val="24"/>
+          <w:szCs w:val="24"/>
+          <w:lang w:eastAsia="ru-RU"/>
+        </w:rPr>
+        <w:t>familyId</w:t>
+      </w:r>
+      <w:proofErr w:type="spellEnd"/>
+      <w:r>
+        <w:rPr>
+          <w:rFonts w:ascii="Times New Roman" w:eastAsia="Times New Roman" w:hAnsi="Times New Roman" w:cs="Times New Roman"/>
+          <w:b/>
+          <w:bCs/>
+          <w:sz w:val="24"/>
+          <w:szCs w:val="24"/>
+          <w:lang w:eastAsia="ru-RU"/>
+        </w:rPr>
+        <w:t>}</w:t>
       </w:r>
     </w:p>
     <w:p>
@@ -3397,7 +4919,77 @@
           <w:szCs w:val="24"/>
           <w:lang w:eastAsia="ru-RU"/>
         </w:rPr>
-        <w:t>GET /family/{familyId}/members</w:t>
+        <w:t>GET /</w:t>
+      </w:r>
+      <w:proofErr w:type="spellStart"/>
+      <w:r>
+        <w:rPr>
+          <w:rFonts w:ascii="Times New Roman" w:eastAsia="Times New Roman" w:hAnsi="Times New Roman" w:cs="Times New Roman"/>
+          <w:b/>
+          <w:bCs/>
+          <w:sz w:val="24"/>
+          <w:szCs w:val="24"/>
+          <w:lang w:eastAsia="ru-RU"/>
+        </w:rPr>
+        <w:t>members</w:t>
+      </w:r>
+      <w:proofErr w:type="spellEnd"/>
+      <w:r>
+        <w:rPr>
+          <w:rFonts w:ascii="Times New Roman" w:eastAsia="Times New Roman" w:hAnsi="Times New Roman" w:cs="Times New Roman"/>
+          <w:sz w:val="24"/>
+          <w:szCs w:val="24"/>
+          <w:lang w:val="en-US" w:eastAsia="ru-RU"/>
+        </w:rPr>
+        <w:t>/</w:t>
+      </w:r>
+      <w:proofErr w:type="spellStart"/>
+      <w:r>
+        <w:rPr>
+          <w:rFonts w:ascii="Times New Roman" w:eastAsia="Times New Roman" w:hAnsi="Times New Roman" w:cs="Times New Roman"/>
+          <w:b/>
+          <w:bCs/>
+          <w:sz w:val="24"/>
+          <w:szCs w:val="24"/>
+          <w:lang w:eastAsia="ru-RU"/>
+        </w:rPr>
+        <w:t>family</w:t>
+      </w:r>
+      <w:proofErr w:type="spellEnd"/>
+      <w:r>
+        <w:rPr>
+          <w:rFonts w:ascii="Times New Roman" w:eastAsia="Times New Roman" w:hAnsi="Times New Roman" w:cs="Times New Roman"/>
+          <w:b/>
+          <w:bCs/>
+          <w:sz w:val="24"/>
+          <w:szCs w:val="24"/>
+          <w:lang w:eastAsia="ru-RU"/>
+        </w:rPr>
+        <w:t>/{</w:t>
+      </w:r>
+      <w:proofErr w:type="spellStart"/>
+      <w:r>
+        <w:rPr>
+          <w:rFonts w:ascii="Times New Roman" w:eastAsia="Times New Roman" w:hAnsi="Times New Roman" w:cs="Times New Roman"/>
+          <w:b/>
+          <w:bCs/>
+          <w:sz w:val="24"/>
+          <w:szCs w:val="24"/>
+          <w:lang w:eastAsia="ru-RU"/>
+        </w:rPr>
+        <w:t>familyId</w:t>
+      </w:r>
+      <w:proofErr w:type="spellEnd"/>
+      <w:r>
+        <w:rPr>
+          <w:rFonts w:ascii="Times New Roman" w:eastAsia="Times New Roman" w:hAnsi="Times New Roman" w:cs="Times New Roman"/>
+          <w:b/>
+          <w:bCs/>
+          <w:sz w:val="24"/>
+          <w:szCs w:val="24"/>
+          <w:lang w:eastAsia="ru-RU"/>
+        </w:rPr>
+        <w:t>}/</w:t>
       </w:r>
       <w:r>
         <w:rPr>
@@ -3456,7 +5048,66 @@
           <w:szCs w:val="24"/>
           <w:lang w:eastAsia="ru-RU"/>
         </w:rPr>
-        <w:t>PUT /member/{id}</w:t>
+        <w:t>PUT /</w:t>
+      </w:r>
+      <w:proofErr w:type="spellStart"/>
+      <w:r>
+        <w:rPr>
+          <w:rFonts w:ascii="Times New Roman" w:eastAsia="Times New Roman" w:hAnsi="Times New Roman" w:cs="Times New Roman"/>
+          <w:b/>
+          <w:bCs/>
+          <w:sz w:val="24"/>
+          <w:szCs w:val="24"/>
+          <w:lang w:eastAsia="ru-RU"/>
+        </w:rPr>
+        <w:t>member</w:t>
+      </w:r>
+      <w:proofErr w:type="spellEnd"/>
+      <w:r>
+        <w:rPr>
+          <w:rFonts w:ascii="Times New Roman" w:eastAsia="Times New Roman" w:hAnsi="Times New Roman" w:cs="Times New Roman"/>
+          <w:b/>
+          <w:bCs/>
+          <w:sz w:val="24"/>
+          <w:szCs w:val="24"/>
+          <w:lang w:val="en-US" w:eastAsia="ru-RU"/>
+        </w:rPr>
+        <w:t>s</w:t>
+      </w:r>
+      <w:r>
+        <w:rPr>
+          <w:rFonts w:ascii="Times New Roman" w:eastAsia="Times New Roman" w:hAnsi="Times New Roman" w:cs="Times New Roman"/>
+          <w:b/>
+          <w:bCs/>
+          <w:sz w:val="24"/>
+          <w:szCs w:val="24"/>
+          <w:lang w:eastAsia="ru-RU"/>
+        </w:rPr>
+        <w:t>/{</w:t>
+      </w:r>
+      <w:proofErr w:type="spellStart"/>
+      <w:r>
+        <w:rPr>
+          <w:rFonts w:ascii="Times New Roman" w:eastAsia="Times New Roman" w:hAnsi="Times New Roman" w:cs="Times New Roman"/>
+          <w:b/>
+          <w:bCs/>
+          <w:sz w:val="24"/>
+          <w:szCs w:val="24"/>
+          <w:lang w:eastAsia="ru-RU"/>
+        </w:rPr>
+        <w:t>id</w:t>
+      </w:r>
+      <w:proofErr w:type="spellEnd"/>
+      <w:r>
+        <w:rPr>
+          <w:rFonts w:ascii="Times New Roman" w:eastAsia="Times New Roman" w:hAnsi="Times New Roman" w:cs="Times New Roman"/>
+          <w:b/>
+          <w:bCs/>
+          <w:sz w:val="24"/>
+          <w:szCs w:val="24"/>
+          <w:lang w:eastAsia="ru-RU"/>
+        </w:rPr>
+        <w:t>}</w:t>
       </w:r>
       <w:r>
         <w:rPr>
@@ -3489,7 +5140,47 @@
           <w:szCs w:val="24"/>
           <w:lang w:eastAsia="ru-RU"/>
         </w:rPr>
-        <w:t>Update member details.</w:t>
+        <w:t xml:space="preserve">Update </w:t>
+      </w:r>
+      <w:proofErr w:type="spellStart"/>
+      <w:r>
+        <w:rPr>
+          <w:rFonts w:ascii="Times New Roman" w:eastAsia="Times New Roman" w:hAnsi="Times New Roman" w:cs="Times New Roman"/>
+          <w:sz w:val="24"/>
+          <w:szCs w:val="24"/>
+          <w:lang w:eastAsia="ru-RU"/>
+        </w:rPr>
+        <w:t>member</w:t>
+      </w:r>
+      <w:proofErr w:type="spellEnd"/>
+      <w:r>
+        <w:rPr>
+          <w:rFonts w:ascii="Times New Roman" w:eastAsia="Times New Roman" w:hAnsi="Times New Roman" w:cs="Times New Roman"/>
+          <w:sz w:val="24"/>
+          <w:szCs w:val="24"/>
+          <w:lang w:eastAsia="ru-RU"/>
+        </w:rPr>
+        <w:t xml:space="preserve"> </w:t>
+      </w:r>
+      <w:proofErr w:type="spellStart"/>
+      <w:r>
+        <w:rPr>
+          <w:rFonts w:ascii="Times New Roman" w:eastAsia="Times New Roman" w:hAnsi="Times New Roman" w:cs="Times New Roman"/>
+          <w:sz w:val="24"/>
+          <w:szCs w:val="24"/>
+          <w:lang w:eastAsia="ru-RU"/>
+        </w:rPr>
+        <w:t>details</w:t>
+      </w:r>
+      <w:proofErr w:type="spellEnd"/>
+      <w:r>
+        <w:rPr>
+          <w:rFonts w:ascii="Times New Roman" w:eastAsia="Times New Roman" w:hAnsi="Times New Roman" w:cs="Times New Roman"/>
+          <w:sz w:val="24"/>
+          <w:szCs w:val="24"/>
+          <w:lang w:eastAsia="ru-RU"/>
+        </w:rPr>
+        <w:t>.</w:t>
       </w:r>
     </w:p>
     <w:p>
@@ -3515,7 +5206,66 @@
           <w:szCs w:val="24"/>
           <w:lang w:eastAsia="ru-RU"/>
         </w:rPr>
-        <w:t>DELETE /member/{id}</w:t>
+        <w:t>DELETE /</w:t>
+      </w:r>
+      <w:proofErr w:type="spellStart"/>
+      <w:r>
+        <w:rPr>
+          <w:rFonts w:ascii="Times New Roman" w:eastAsia="Times New Roman" w:hAnsi="Times New Roman" w:cs="Times New Roman"/>
+          <w:b/>
+          <w:bCs/>
+          <w:sz w:val="24"/>
+          <w:szCs w:val="24"/>
+          <w:lang w:eastAsia="ru-RU"/>
+        </w:rPr>
+        <w:t>member</w:t>
+      </w:r>
+      <w:proofErr w:type="spellEnd"/>
+      <w:r>
+        <w:rPr>
+          <w:rFonts w:ascii="Times New Roman" w:eastAsia="Times New Roman" w:hAnsi="Times New Roman" w:cs="Times New Roman"/>
+          <w:b/>
+          <w:bCs/>
+          <w:sz w:val="24"/>
+          <w:szCs w:val="24"/>
+          <w:lang w:val="en-US" w:eastAsia="ru-RU"/>
+        </w:rPr>
+        <w:t>s</w:t>
+      </w:r>
+      <w:r>
+        <w:rPr>
+          <w:rFonts w:ascii="Times New Roman" w:eastAsia="Times New Roman" w:hAnsi="Times New Roman" w:cs="Times New Roman"/>
+          <w:b/>
+          <w:bCs/>
+          <w:sz w:val="24"/>
+          <w:szCs w:val="24"/>
+          <w:lang w:eastAsia="ru-RU"/>
+        </w:rPr>
+        <w:t>/{</w:t>
+      </w:r>
+      <w:proofErr w:type="spellStart"/>
+      <w:r>
+        <w:rPr>
+          <w:rFonts w:ascii="Times New Roman" w:eastAsia="Times New Roman" w:hAnsi="Times New Roman" w:cs="Times New Roman"/>
+          <w:b/>
+          <w:bCs/>
+          <w:sz w:val="24"/>
+          <w:szCs w:val="24"/>
+          <w:lang w:eastAsia="ru-RU"/>
+        </w:rPr>
+        <w:t>id</w:t>
+      </w:r>
+      <w:proofErr w:type="spellEnd"/>
+      <w:r>
+        <w:rPr>
+          <w:rFonts w:ascii="Times New Roman" w:eastAsia="Times New Roman" w:hAnsi="Times New Roman" w:cs="Times New Roman"/>
+          <w:b/>
+          <w:bCs/>
+          <w:sz w:val="24"/>
+          <w:szCs w:val="24"/>
+          <w:lang w:eastAsia="ru-RU"/>
+        </w:rPr>
+        <w:t>}</w:t>
       </w:r>
       <w:r>
         <w:rPr>
@@ -3541,14 +5291,65 @@
           <w:lang w:eastAsia="ru-RU"/>
         </w:rPr>
       </w:pPr>
-      <w:r>
-        <w:rPr>
-          <w:rFonts w:ascii="Times New Roman" w:eastAsia="Times New Roman" w:hAnsi="Times New Roman" w:cs="Times New Roman"/>
-          <w:sz w:val="24"/>
-          <w:szCs w:val="24"/>
-          <w:lang w:eastAsia="ru-RU"/>
-        </w:rPr>
-        <w:t>Remove a family member.</w:t>
+      <w:proofErr w:type="spellStart"/>
+      <w:r>
+        <w:rPr>
+          <w:rFonts w:ascii="Times New Roman" w:eastAsia="Times New Roman" w:hAnsi="Times New Roman" w:cs="Times New Roman"/>
+          <w:sz w:val="24"/>
+          <w:szCs w:val="24"/>
+          <w:lang w:eastAsia="ru-RU"/>
+        </w:rPr>
+        <w:t>Remove</w:t>
+      </w:r>
+      <w:proofErr w:type="spellEnd"/>
+      <w:r>
+        <w:rPr>
+          <w:rFonts w:ascii="Times New Roman" w:eastAsia="Times New Roman" w:hAnsi="Times New Roman" w:cs="Times New Roman"/>
+          <w:sz w:val="24"/>
+          <w:szCs w:val="24"/>
+          <w:lang w:eastAsia="ru-RU"/>
+        </w:rPr>
+        <w:t xml:space="preserve"> a </w:t>
+      </w:r>
+      <w:proofErr w:type="spellStart"/>
+      <w:r>
+        <w:rPr>
+          <w:rFonts w:ascii="Times New Roman" w:eastAsia="Times New Roman" w:hAnsi="Times New Roman" w:cs="Times New Roman"/>
+          <w:sz w:val="24"/>
+          <w:szCs w:val="24"/>
+          <w:lang w:eastAsia="ru-RU"/>
+        </w:rPr>
+        <w:t>family</w:t>
+      </w:r>
+      <w:proofErr w:type="spellEnd"/>
+      <w:r>
+        <w:rPr>
+          <w:rFonts w:ascii="Times New Roman" w:eastAsia="Times New Roman" w:hAnsi="Times New Roman" w:cs="Times New Roman"/>
+          <w:sz w:val="24"/>
+          <w:szCs w:val="24"/>
+          <w:lang w:eastAsia="ru-RU"/>
+        </w:rPr>
+        <w:t xml:space="preserve"> </w:t>
+      </w:r>
+      <w:proofErr w:type="spellStart"/>
+      <w:r>
+        <w:rPr>
+          <w:rFonts w:ascii="Times New Roman" w:eastAsia="Times New Roman" w:hAnsi="Times New Roman" w:cs="Times New Roman"/>
+          <w:sz w:val="24"/>
+          <w:szCs w:val="24"/>
+          <w:lang w:eastAsia="ru-RU"/>
+        </w:rPr>
+        <w:t>member</w:t>
+      </w:r>
+      <w:proofErr w:type="spellEnd"/>
+      <w:r>
+        <w:rPr>
+          <w:rFonts w:ascii="Times New Roman" w:eastAsia="Times New Roman" w:hAnsi="Times New Roman" w:cs="Times New Roman"/>
+          <w:sz w:val="24"/>
+          <w:szCs w:val="24"/>
+          <w:lang w:eastAsia="ru-RU"/>
+        </w:rPr>
+        <w:t>.</w:t>
       </w:r>
     </w:p>
     <w:p>
@@ -3573,8 +5374,21 @@
           <w:szCs w:val="24"/>
           <w:lang w:eastAsia="ru-RU"/>
         </w:rPr>
-        <w:t>Task Endpoints</w:t>
-      </w:r>
+        <w:t xml:space="preserve">Task </w:t>
+      </w:r>
+      <w:proofErr w:type="spellStart"/>
+      <w:r>
+        <w:rPr>
+          <w:rFonts w:ascii="Times New Roman" w:eastAsia="Times New Roman" w:hAnsi="Times New Roman" w:cs="Times New Roman"/>
+          <w:b/>
+          <w:bCs/>
+          <w:sz w:val="24"/>
+          <w:szCs w:val="24"/>
+          <w:lang w:eastAsia="ru-RU"/>
+        </w:rPr>
+        <w:t>Endpoints</w:t>
+      </w:r>
+      <w:proofErr w:type="spellEnd"/>
     </w:p>
     <w:p>
       <w:pPr>
@@ -3599,7 +5413,88 @@
           <w:szCs w:val="24"/>
           <w:lang w:eastAsia="ru-RU"/>
         </w:rPr>
-        <w:t>POST /family/{familyId}/task</w:t>
+        <w:t>POST /</w:t>
+      </w:r>
+      <w:proofErr w:type="spellStart"/>
+      <w:r>
+        <w:rPr>
+          <w:rFonts w:ascii="Times New Roman" w:eastAsia="Times New Roman" w:hAnsi="Times New Roman" w:cs="Times New Roman"/>
+          <w:b/>
+          <w:bCs/>
+          <w:sz w:val="24"/>
+          <w:szCs w:val="24"/>
+          <w:lang w:eastAsia="ru-RU"/>
+        </w:rPr>
+        <w:t>task</w:t>
+      </w:r>
+      <w:proofErr w:type="spellEnd"/>
+      <w:r>
+        <w:rPr>
+          <w:rFonts w:ascii="Times New Roman" w:eastAsia="Times New Roman" w:hAnsi="Times New Roman" w:cs="Times New Roman"/>
+          <w:b/>
+          <w:bCs/>
+          <w:sz w:val="24"/>
+          <w:szCs w:val="24"/>
+          <w:lang w:val="en-US" w:eastAsia="ru-RU"/>
+        </w:rPr>
+        <w:t>s</w:t>
+      </w:r>
+      <w:r>
+        <w:rPr>
+          <w:rFonts w:ascii="Times New Roman" w:eastAsia="Times New Roman" w:hAnsi="Times New Roman" w:cs="Times New Roman"/>
+          <w:sz w:val="24"/>
+          <w:szCs w:val="24"/>
+          <w:lang w:val="en-US" w:eastAsia="ru-RU"/>
+        </w:rPr>
+        <w:t>/</w:t>
+      </w:r>
+      <w:proofErr w:type="spellStart"/>
+      <w:r>
+        <w:rPr>
+          <w:rFonts w:ascii="Times New Roman" w:eastAsia="Times New Roman" w:hAnsi="Times New Roman" w:cs="Times New Roman"/>
+          <w:b/>
+          <w:bCs/>
+          <w:sz w:val="24"/>
+          <w:szCs w:val="24"/>
+          <w:lang w:eastAsia="ru-RU"/>
+        </w:rPr>
+        <w:t>family</w:t>
+      </w:r>
+      <w:proofErr w:type="spellEnd"/>
+      <w:r>
+        <w:rPr>
+          <w:rFonts w:ascii="Times New Roman" w:eastAsia="Times New Roman" w:hAnsi="Times New Roman" w:cs="Times New Roman"/>
+          <w:b/>
+          <w:bCs/>
+          <w:sz w:val="24"/>
+          <w:szCs w:val="24"/>
+          <w:lang w:eastAsia="ru-RU"/>
+        </w:rPr>
+        <w:t>/{</w:t>
+      </w:r>
+      <w:proofErr w:type="spellStart"/>
+      <w:r>
+        <w:rPr>
+          <w:rFonts w:ascii="Times New Roman" w:eastAsia="Times New Roman" w:hAnsi="Times New Roman" w:cs="Times New Roman"/>
+          <w:b/>
+          <w:bCs/>
+          <w:sz w:val="24"/>
+          <w:szCs w:val="24"/>
+          <w:lang w:eastAsia="ru-RU"/>
+        </w:rPr>
+        <w:t>familyId</w:t>
+      </w:r>
+      <w:proofErr w:type="spellEnd"/>
+      <w:r>
+        <w:rPr>
+          <w:rFonts w:ascii="Times New Roman" w:eastAsia="Times New Roman" w:hAnsi="Times New Roman" w:cs="Times New Roman"/>
+          <w:b/>
+          <w:bCs/>
+          <w:sz w:val="24"/>
+          <w:szCs w:val="24"/>
+          <w:lang w:eastAsia="ru-RU"/>
+        </w:rPr>
+        <w:t>}</w:t>
       </w:r>
       <w:r>
         <w:rPr>
@@ -3658,7 +5553,77 @@
           <w:szCs w:val="24"/>
           <w:lang w:eastAsia="ru-RU"/>
         </w:rPr>
-        <w:t>GET /family/{familyId}/tasks</w:t>
+        <w:t>GET /</w:t>
+      </w:r>
+      <w:proofErr w:type="spellStart"/>
+      <w:r>
+        <w:rPr>
+          <w:rFonts w:ascii="Times New Roman" w:eastAsia="Times New Roman" w:hAnsi="Times New Roman" w:cs="Times New Roman"/>
+          <w:b/>
+          <w:bCs/>
+          <w:sz w:val="24"/>
+          <w:szCs w:val="24"/>
+          <w:lang w:eastAsia="ru-RU"/>
+        </w:rPr>
+        <w:t>tasks</w:t>
+      </w:r>
+      <w:proofErr w:type="spellEnd"/>
+      <w:r>
+        <w:rPr>
+          <w:rFonts w:ascii="Times New Roman" w:eastAsia="Times New Roman" w:hAnsi="Times New Roman" w:cs="Times New Roman"/>
+          <w:sz w:val="24"/>
+          <w:szCs w:val="24"/>
+          <w:lang w:val="en-US" w:eastAsia="ru-RU"/>
+        </w:rPr>
+        <w:t>/</w:t>
+      </w:r>
+      <w:proofErr w:type="spellStart"/>
+      <w:r>
+        <w:rPr>
+          <w:rFonts w:ascii="Times New Roman" w:eastAsia="Times New Roman" w:hAnsi="Times New Roman" w:cs="Times New Roman"/>
+          <w:b/>
+          <w:bCs/>
+          <w:sz w:val="24"/>
+          <w:szCs w:val="24"/>
+          <w:lang w:eastAsia="ru-RU"/>
+        </w:rPr>
+        <w:t>family</w:t>
+      </w:r>
+      <w:proofErr w:type="spellEnd"/>
+      <w:r>
+        <w:rPr>
+          <w:rFonts w:ascii="Times New Roman" w:eastAsia="Times New Roman" w:hAnsi="Times New Roman" w:cs="Times New Roman"/>
+          <w:b/>
+          <w:bCs/>
+          <w:sz w:val="24"/>
+          <w:szCs w:val="24"/>
+          <w:lang w:eastAsia="ru-RU"/>
+        </w:rPr>
+        <w:t>/{</w:t>
+      </w:r>
+      <w:proofErr w:type="spellStart"/>
+      <w:r>
+        <w:rPr>
+          <w:rFonts w:ascii="Times New Roman" w:eastAsia="Times New Roman" w:hAnsi="Times New Roman" w:cs="Times New Roman"/>
+          <w:b/>
+          <w:bCs/>
+          <w:sz w:val="24"/>
+          <w:szCs w:val="24"/>
+          <w:lang w:eastAsia="ru-RU"/>
+        </w:rPr>
+        <w:t>familyId</w:t>
+      </w:r>
+      <w:proofErr w:type="spellEnd"/>
+      <w:r>
+        <w:rPr>
+          <w:rFonts w:ascii="Times New Roman" w:eastAsia="Times New Roman" w:hAnsi="Times New Roman" w:cs="Times New Roman"/>
+          <w:b/>
+          <w:bCs/>
+          <w:sz w:val="24"/>
+          <w:szCs w:val="24"/>
+          <w:lang w:eastAsia="ru-RU"/>
+        </w:rPr>
+        <w:t>}</w:t>
       </w:r>
       <w:r>
         <w:rPr>
@@ -3717,7 +5682,66 @@
           <w:szCs w:val="24"/>
           <w:lang w:eastAsia="ru-RU"/>
         </w:rPr>
-        <w:t>PUT /task/{id}</w:t>
+        <w:t>PUT /</w:t>
+      </w:r>
+      <w:proofErr w:type="spellStart"/>
+      <w:r>
+        <w:rPr>
+          <w:rFonts w:ascii="Times New Roman" w:eastAsia="Times New Roman" w:hAnsi="Times New Roman" w:cs="Times New Roman"/>
+          <w:b/>
+          <w:bCs/>
+          <w:sz w:val="24"/>
+          <w:szCs w:val="24"/>
+          <w:lang w:eastAsia="ru-RU"/>
+        </w:rPr>
+        <w:t>task</w:t>
+      </w:r>
+      <w:proofErr w:type="spellEnd"/>
+      <w:r>
+        <w:rPr>
+          <w:rFonts w:ascii="Times New Roman" w:eastAsia="Times New Roman" w:hAnsi="Times New Roman" w:cs="Times New Roman"/>
+          <w:b/>
+          <w:bCs/>
+          <w:sz w:val="24"/>
+          <w:szCs w:val="24"/>
+          <w:lang w:val="en-US" w:eastAsia="ru-RU"/>
+        </w:rPr>
+        <w:t>s</w:t>
+      </w:r>
+      <w:r>
+        <w:rPr>
+          <w:rFonts w:ascii="Times New Roman" w:eastAsia="Times New Roman" w:hAnsi="Times New Roman" w:cs="Times New Roman"/>
+          <w:b/>
+          <w:bCs/>
+          <w:sz w:val="24"/>
+          <w:szCs w:val="24"/>
+          <w:lang w:eastAsia="ru-RU"/>
+        </w:rPr>
+        <w:t>/{</w:t>
+      </w:r>
+      <w:proofErr w:type="spellStart"/>
+      <w:r>
+        <w:rPr>
+          <w:rFonts w:ascii="Times New Roman" w:eastAsia="Times New Roman" w:hAnsi="Times New Roman" w:cs="Times New Roman"/>
+          <w:b/>
+          <w:bCs/>
+          <w:sz w:val="24"/>
+          <w:szCs w:val="24"/>
+          <w:lang w:eastAsia="ru-RU"/>
+        </w:rPr>
+        <w:t>id</w:t>
+      </w:r>
+      <w:proofErr w:type="spellEnd"/>
+      <w:r>
+        <w:rPr>
+          <w:rFonts w:ascii="Times New Roman" w:eastAsia="Times New Roman" w:hAnsi="Times New Roman" w:cs="Times New Roman"/>
+          <w:b/>
+          <w:bCs/>
+          <w:sz w:val="24"/>
+          <w:szCs w:val="24"/>
+          <w:lang w:eastAsia="ru-RU"/>
+        </w:rPr>
+        <w:t>}</w:t>
       </w:r>
       <w:r>
         <w:rPr>
@@ -3750,7 +5774,47 @@
           <w:szCs w:val="24"/>
           <w:lang w:eastAsia="ru-RU"/>
         </w:rPr>
-        <w:t>Update task details.</w:t>
+        <w:t xml:space="preserve">Update </w:t>
+      </w:r>
+      <w:proofErr w:type="spellStart"/>
+      <w:r>
+        <w:rPr>
+          <w:rFonts w:ascii="Times New Roman" w:eastAsia="Times New Roman" w:hAnsi="Times New Roman" w:cs="Times New Roman"/>
+          <w:sz w:val="24"/>
+          <w:szCs w:val="24"/>
+          <w:lang w:eastAsia="ru-RU"/>
+        </w:rPr>
+        <w:t>task</w:t>
+      </w:r>
+      <w:proofErr w:type="spellEnd"/>
+      <w:r>
+        <w:rPr>
+          <w:rFonts w:ascii="Times New Roman" w:eastAsia="Times New Roman" w:hAnsi="Times New Roman" w:cs="Times New Roman"/>
+          <w:sz w:val="24"/>
+          <w:szCs w:val="24"/>
+          <w:lang w:eastAsia="ru-RU"/>
+        </w:rPr>
+        <w:t xml:space="preserve"> </w:t>
+      </w:r>
+      <w:proofErr w:type="spellStart"/>
+      <w:r>
+        <w:rPr>
+          <w:rFonts w:ascii="Times New Roman" w:eastAsia="Times New Roman" w:hAnsi="Times New Roman" w:cs="Times New Roman"/>
+          <w:sz w:val="24"/>
+          <w:szCs w:val="24"/>
+          <w:lang w:eastAsia="ru-RU"/>
+        </w:rPr>
+        <w:t>details</w:t>
+      </w:r>
+      <w:proofErr w:type="spellEnd"/>
+      <w:r>
+        <w:rPr>
+          <w:rFonts w:ascii="Times New Roman" w:eastAsia="Times New Roman" w:hAnsi="Times New Roman" w:cs="Times New Roman"/>
+          <w:sz w:val="24"/>
+          <w:szCs w:val="24"/>
+          <w:lang w:eastAsia="ru-RU"/>
+        </w:rPr>
+        <w:t>.</w:t>
       </w:r>
     </w:p>
     <w:p>
@@ -3776,7 +5840,66 @@
           <w:szCs w:val="24"/>
           <w:lang w:eastAsia="ru-RU"/>
         </w:rPr>
-        <w:t>DELETE /task/{id}</w:t>
+        <w:t>DELETE /</w:t>
+      </w:r>
+      <w:proofErr w:type="spellStart"/>
+      <w:r>
+        <w:rPr>
+          <w:rFonts w:ascii="Times New Roman" w:eastAsia="Times New Roman" w:hAnsi="Times New Roman" w:cs="Times New Roman"/>
+          <w:b/>
+          <w:bCs/>
+          <w:sz w:val="24"/>
+          <w:szCs w:val="24"/>
+          <w:lang w:eastAsia="ru-RU"/>
+        </w:rPr>
+        <w:t>task</w:t>
+      </w:r>
+      <w:proofErr w:type="spellEnd"/>
+      <w:r>
+        <w:rPr>
+          <w:rFonts w:ascii="Times New Roman" w:eastAsia="Times New Roman" w:hAnsi="Times New Roman" w:cs="Times New Roman"/>
+          <w:b/>
+          <w:bCs/>
+          <w:sz w:val="24"/>
+          <w:szCs w:val="24"/>
+          <w:lang w:val="en-US" w:eastAsia="ru-RU"/>
+        </w:rPr>
+        <w:t>s</w:t>
+      </w:r>
+      <w:r>
+        <w:rPr>
+          <w:rFonts w:ascii="Times New Roman" w:eastAsia="Times New Roman" w:hAnsi="Times New Roman" w:cs="Times New Roman"/>
+          <w:b/>
+          <w:bCs/>
+          <w:sz w:val="24"/>
+          <w:szCs w:val="24"/>
+          <w:lang w:eastAsia="ru-RU"/>
+        </w:rPr>
+        <w:t>/{</w:t>
+      </w:r>
+      <w:proofErr w:type="spellStart"/>
+      <w:r>
+        <w:rPr>
+          <w:rFonts w:ascii="Times New Roman" w:eastAsia="Times New Roman" w:hAnsi="Times New Roman" w:cs="Times New Roman"/>
+          <w:b/>
+          <w:bCs/>
+          <w:sz w:val="24"/>
+          <w:szCs w:val="24"/>
+          <w:lang w:eastAsia="ru-RU"/>
+        </w:rPr>
+        <w:t>id</w:t>
+      </w:r>
+      <w:proofErr w:type="spellEnd"/>
+      <w:r>
+        <w:rPr>
+          <w:rFonts w:ascii="Times New Roman" w:eastAsia="Times New Roman" w:hAnsi="Times New Roman" w:cs="Times New Roman"/>
+          <w:b/>
+          <w:bCs/>
+          <w:sz w:val="24"/>
+          <w:szCs w:val="24"/>
+          <w:lang w:eastAsia="ru-RU"/>
+        </w:rPr>
+        <w:t>}</w:t>
       </w:r>
       <w:r>
         <w:rPr>
@@ -3802,14 +5925,45 @@
           <w:lang w:eastAsia="ru-RU"/>
         </w:rPr>
       </w:pPr>
-      <w:r>
-        <w:rPr>
-          <w:rFonts w:ascii="Times New Roman" w:eastAsia="Times New Roman" w:hAnsi="Times New Roman" w:cs="Times New Roman"/>
-          <w:sz w:val="24"/>
-          <w:szCs w:val="24"/>
-          <w:lang w:eastAsia="ru-RU"/>
-        </w:rPr>
-        <w:t>Remove a task.</w:t>
+      <w:proofErr w:type="spellStart"/>
+      <w:r>
+        <w:rPr>
+          <w:rFonts w:ascii="Times New Roman" w:eastAsia="Times New Roman" w:hAnsi="Times New Roman" w:cs="Times New Roman"/>
+          <w:sz w:val="24"/>
+          <w:szCs w:val="24"/>
+          <w:lang w:eastAsia="ru-RU"/>
+        </w:rPr>
+        <w:t>Remove</w:t>
+      </w:r>
+      <w:proofErr w:type="spellEnd"/>
+      <w:r>
+        <w:rPr>
+          <w:rFonts w:ascii="Times New Roman" w:eastAsia="Times New Roman" w:hAnsi="Times New Roman" w:cs="Times New Roman"/>
+          <w:sz w:val="24"/>
+          <w:szCs w:val="24"/>
+          <w:lang w:eastAsia="ru-RU"/>
+        </w:rPr>
+        <w:t xml:space="preserve"> a </w:t>
+      </w:r>
+      <w:proofErr w:type="spellStart"/>
+      <w:r>
+        <w:rPr>
+          <w:rFonts w:ascii="Times New Roman" w:eastAsia="Times New Roman" w:hAnsi="Times New Roman" w:cs="Times New Roman"/>
+          <w:sz w:val="24"/>
+          <w:szCs w:val="24"/>
+          <w:lang w:eastAsia="ru-RU"/>
+        </w:rPr>
+        <w:t>task</w:t>
+      </w:r>
+      <w:proofErr w:type="spellEnd"/>
+      <w:r>
+        <w:rPr>
+          <w:rFonts w:ascii="Times New Roman" w:eastAsia="Times New Roman" w:hAnsi="Times New Roman" w:cs="Times New Roman"/>
+          <w:sz w:val="24"/>
+          <w:szCs w:val="24"/>
+          <w:lang w:eastAsia="ru-RU"/>
+        </w:rPr>
+        <w:t>.</w:t>
       </w:r>
     </w:p>
     <w:p>
@@ -3825,17 +5979,43 @@
           <w:lang w:eastAsia="ru-RU"/>
         </w:rPr>
       </w:pPr>
-      <w:r>
-        <w:rPr>
-          <w:rFonts w:ascii="Times New Roman" w:eastAsia="Times New Roman" w:hAnsi="Times New Roman" w:cs="Times New Roman"/>
-          <w:b/>
-          <w:bCs/>
-          <w:sz w:val="24"/>
-          <w:szCs w:val="24"/>
-          <w:lang w:eastAsia="ru-RU"/>
-        </w:rPr>
-        <w:t>Notification Endpoints</w:t>
-      </w:r>
+      <w:proofErr w:type="spellStart"/>
+      <w:r>
+        <w:rPr>
+          <w:rFonts w:ascii="Times New Roman" w:eastAsia="Times New Roman" w:hAnsi="Times New Roman" w:cs="Times New Roman"/>
+          <w:b/>
+          <w:bCs/>
+          <w:sz w:val="24"/>
+          <w:szCs w:val="24"/>
+          <w:lang w:eastAsia="ru-RU"/>
+        </w:rPr>
+        <w:t>Notification</w:t>
+      </w:r>
+      <w:proofErr w:type="spellEnd"/>
+      <w:r>
+        <w:rPr>
+          <w:rFonts w:ascii="Times New Roman" w:eastAsia="Times New Roman" w:hAnsi="Times New Roman" w:cs="Times New Roman"/>
+          <w:b/>
+          <w:bCs/>
+          <w:sz w:val="24"/>
+          <w:szCs w:val="24"/>
+          <w:lang w:eastAsia="ru-RU"/>
+        </w:rPr>
+        <w:t xml:space="preserve"> </w:t>
+      </w:r>
+      <w:proofErr w:type="spellStart"/>
+      <w:r>
+        <w:rPr>
+          <w:rFonts w:ascii="Times New Roman" w:eastAsia="Times New Roman" w:hAnsi="Times New Roman" w:cs="Times New Roman"/>
+          <w:b/>
+          <w:bCs/>
+          <w:sz w:val="24"/>
+          <w:szCs w:val="24"/>
+          <w:lang w:eastAsia="ru-RU"/>
+        </w:rPr>
+        <w:t>Endpoints</w:t>
+      </w:r>
+      <w:proofErr w:type="spellEnd"/>
     </w:p>
     <w:p>
       <w:pPr>
@@ -3860,7 +6040,111 @@
           <w:szCs w:val="24"/>
           <w:lang w:val="en-US" w:eastAsia="ru-RU"/>
         </w:rPr>
-        <w:t>GET /family/{familyId}/notifications/{memberId}</w:t>
+        <w:lastRenderedPageBreak/>
+        <w:t>GET /</w:t>
+      </w:r>
+      <w:r>
+        <w:rPr>
+          <w:rFonts w:ascii="Times New Roman" w:eastAsia="Times New Roman" w:hAnsi="Times New Roman" w:cs="Times New Roman"/>
+          <w:b/>
+          <w:bCs/>
+          <w:sz w:val="24"/>
+          <w:szCs w:val="24"/>
+          <w:lang w:val="en-US" w:eastAsia="ru-RU"/>
+        </w:rPr>
+        <w:t>notifications</w:t>
+      </w:r>
+      <w:r>
+        <w:rPr>
+          <w:rFonts w:ascii="Times New Roman" w:eastAsia="Times New Roman" w:hAnsi="Times New Roman" w:cs="Times New Roman"/>
+          <w:b/>
+          <w:bCs/>
+          <w:sz w:val="24"/>
+          <w:szCs w:val="24"/>
+          <w:lang w:val="en-US" w:eastAsia="ru-RU"/>
+        </w:rPr>
+        <w:t>/</w:t>
+      </w:r>
+      <w:r>
+        <w:rPr>
+          <w:rFonts w:ascii="Times New Roman" w:eastAsia="Times New Roman" w:hAnsi="Times New Roman" w:cs="Times New Roman"/>
+          <w:b/>
+          <w:bCs/>
+          <w:sz w:val="24"/>
+          <w:szCs w:val="24"/>
+          <w:lang w:val="en-US" w:eastAsia="ru-RU"/>
+        </w:rPr>
+        <w:t>family/{</w:t>
+      </w:r>
+      <w:proofErr w:type="spellStart"/>
+      <w:r>
+        <w:rPr>
+          <w:rFonts w:ascii="Times New Roman" w:eastAsia="Times New Roman" w:hAnsi="Times New Roman" w:cs="Times New Roman"/>
+          <w:b/>
+          <w:bCs/>
+          <w:sz w:val="24"/>
+          <w:szCs w:val="24"/>
+          <w:lang w:val="en-US" w:eastAsia="ru-RU"/>
+        </w:rPr>
+        <w:t>familyId</w:t>
+      </w:r>
+      <w:proofErr w:type="spellEnd"/>
+      <w:r>
+        <w:rPr>
+          <w:rFonts w:ascii="Times New Roman" w:eastAsia="Times New Roman" w:hAnsi="Times New Roman" w:cs="Times New Roman"/>
+          <w:b/>
+          <w:bCs/>
+          <w:sz w:val="24"/>
+          <w:szCs w:val="24"/>
+          <w:lang w:val="en-US" w:eastAsia="ru-RU"/>
+        </w:rPr>
+        <w:t>}/</w:t>
+      </w:r>
+      <w:r>
+        <w:rPr>
+          <w:rFonts w:ascii="Times New Roman" w:eastAsia="Times New Roman" w:hAnsi="Times New Roman" w:cs="Times New Roman"/>
+          <w:b/>
+          <w:bCs/>
+          <w:sz w:val="24"/>
+          <w:szCs w:val="24"/>
+          <w:lang w:val="en-US" w:eastAsia="ru-RU"/>
+        </w:rPr>
+        <w:t>member</w:t>
+      </w:r>
+      <w:r>
+        <w:rPr>
+          <w:rFonts w:ascii="Times New Roman" w:eastAsia="Times New Roman" w:hAnsi="Times New Roman" w:cs="Times New Roman"/>
+          <w:b/>
+          <w:bCs/>
+          <w:sz w:val="24"/>
+          <w:szCs w:val="24"/>
+          <w:lang w:val="en-US" w:eastAsia="ru-RU"/>
+        </w:rPr>
+        <w:t>/{</w:t>
+      </w:r>
+      <w:proofErr w:type="spellStart"/>
+      <w:r>
+        <w:rPr>
+          <w:rFonts w:ascii="Times New Roman" w:eastAsia="Times New Roman" w:hAnsi="Times New Roman" w:cs="Times New Roman"/>
+          <w:b/>
+          <w:bCs/>
+          <w:sz w:val="24"/>
+          <w:szCs w:val="24"/>
+          <w:lang w:val="en-US" w:eastAsia="ru-RU"/>
+        </w:rPr>
+        <w:t>memberId</w:t>
+      </w:r>
+      <w:proofErr w:type="spellEnd"/>
+      <w:r>
+        <w:rPr>
+          <w:rFonts w:ascii="Times New Roman" w:eastAsia="Times New Roman" w:hAnsi="Times New Roman" w:cs="Times New Roman"/>
+          <w:b/>
+          <w:bCs/>
+          <w:sz w:val="24"/>
+          <w:szCs w:val="24"/>
+          <w:lang w:val="en-US" w:eastAsia="ru-RU"/>
+        </w:rPr>
+        <w:t>}</w:t>
       </w:r>
       <w:r>
         <w:rPr>
@@ -3919,7 +6203,66 @@
           <w:szCs w:val="24"/>
           <w:lang w:eastAsia="ru-RU"/>
         </w:rPr>
-        <w:t>PATCH /notification/{id}</w:t>
+        <w:t>PATCH /</w:t>
+      </w:r>
+      <w:proofErr w:type="spellStart"/>
+      <w:r>
+        <w:rPr>
+          <w:rFonts w:ascii="Times New Roman" w:eastAsia="Times New Roman" w:hAnsi="Times New Roman" w:cs="Times New Roman"/>
+          <w:b/>
+          <w:bCs/>
+          <w:sz w:val="24"/>
+          <w:szCs w:val="24"/>
+          <w:lang w:eastAsia="ru-RU"/>
+        </w:rPr>
+        <w:t>notification</w:t>
+      </w:r>
+      <w:proofErr w:type="spellEnd"/>
+      <w:r>
+        <w:rPr>
+          <w:rFonts w:ascii="Times New Roman" w:eastAsia="Times New Roman" w:hAnsi="Times New Roman" w:cs="Times New Roman"/>
+          <w:b/>
+          <w:bCs/>
+          <w:sz w:val="24"/>
+          <w:szCs w:val="24"/>
+          <w:lang w:val="en-US" w:eastAsia="ru-RU"/>
+        </w:rPr>
+        <w:t>s</w:t>
+      </w:r>
+      <w:r>
+        <w:rPr>
+          <w:rFonts w:ascii="Times New Roman" w:eastAsia="Times New Roman" w:hAnsi="Times New Roman" w:cs="Times New Roman"/>
+          <w:b/>
+          <w:bCs/>
+          <w:sz w:val="24"/>
+          <w:szCs w:val="24"/>
+          <w:lang w:eastAsia="ru-RU"/>
+        </w:rPr>
+        <w:t>/{</w:t>
+      </w:r>
+      <w:proofErr w:type="spellStart"/>
+      <w:r>
+        <w:rPr>
+          <w:rFonts w:ascii="Times New Roman" w:eastAsia="Times New Roman" w:hAnsi="Times New Roman" w:cs="Times New Roman"/>
+          <w:b/>
+          <w:bCs/>
+          <w:sz w:val="24"/>
+          <w:szCs w:val="24"/>
+          <w:lang w:eastAsia="ru-RU"/>
+        </w:rPr>
+        <w:t>id</w:t>
+      </w:r>
+      <w:proofErr w:type="spellEnd"/>
+      <w:r>
+        <w:rPr>
+          <w:rFonts w:ascii="Times New Roman" w:eastAsia="Times New Roman" w:hAnsi="Times New Roman" w:cs="Times New Roman"/>
+          <w:b/>
+          <w:bCs/>
+          <w:sz w:val="24"/>
+          <w:szCs w:val="24"/>
+          <w:lang w:eastAsia="ru-RU"/>
+        </w:rPr>
+        <w:t>}</w:t>
       </w:r>
       <w:r>
         <w:rPr>
@@ -3977,8 +6320,21 @@
           <w:szCs w:val="24"/>
           <w:lang w:eastAsia="ru-RU"/>
         </w:rPr>
-        <w:t>Utility Endpoints</w:t>
-      </w:r>
+        <w:t xml:space="preserve">Utility </w:t>
+      </w:r>
+      <w:proofErr w:type="spellStart"/>
+      <w:r>
+        <w:rPr>
+          <w:rFonts w:ascii="Times New Roman" w:eastAsia="Times New Roman" w:hAnsi="Times New Roman" w:cs="Times New Roman"/>
+          <w:b/>
+          <w:bCs/>
+          <w:sz w:val="24"/>
+          <w:szCs w:val="24"/>
+          <w:lang w:eastAsia="ru-RU"/>
+        </w:rPr>
+        <w:t>Endpoints</w:t>
+      </w:r>
+      <w:proofErr w:type="spellEnd"/>
     </w:p>
     <w:p>
       <w:pPr>
@@ -3991,26 +6347,72 @@
           <w:rFonts w:ascii="Times New Roman" w:eastAsia="Times New Roman" w:hAnsi="Times New Roman" w:cs="Times New Roman"/>
           <w:sz w:val="24"/>
           <w:szCs w:val="24"/>
-          <w:lang w:eastAsia="ru-RU"/>
-        </w:rPr>
-      </w:pPr>
-      <w:r>
-        <w:rPr>
-          <w:rFonts w:ascii="Times New Roman" w:eastAsia="Times New Roman" w:hAnsi="Times New Roman" w:cs="Times New Roman"/>
-          <w:b/>
-          <w:bCs/>
-          <w:sz w:val="24"/>
-          <w:szCs w:val="24"/>
-          <w:lang w:eastAsia="ru-RU"/>
-        </w:rPr>
-        <w:t>GET /family/{familyId}/calendar-view</w:t>
-      </w:r>
-      <w:r>
-        <w:rPr>
-          <w:rFonts w:ascii="Times New Roman" w:eastAsia="Times New Roman" w:hAnsi="Times New Roman" w:cs="Times New Roman"/>
-          <w:sz w:val="24"/>
-          <w:szCs w:val="24"/>
-          <w:lang w:eastAsia="ru-RU"/>
+          <w:lang w:val="en-US" w:eastAsia="ru-RU"/>
+        </w:rPr>
+      </w:pPr>
+      <w:r>
+        <w:rPr>
+          <w:rFonts w:ascii="Times New Roman" w:eastAsia="Times New Roman" w:hAnsi="Times New Roman" w:cs="Times New Roman"/>
+          <w:b/>
+          <w:bCs/>
+          <w:sz w:val="24"/>
+          <w:szCs w:val="24"/>
+          <w:lang w:val="en-US" w:eastAsia="ru-RU"/>
+        </w:rPr>
+        <w:t>GET /</w:t>
+      </w:r>
+      <w:r>
+        <w:rPr>
+          <w:rFonts w:ascii="Times New Roman" w:eastAsia="Times New Roman" w:hAnsi="Times New Roman" w:cs="Times New Roman"/>
+          <w:b/>
+          <w:bCs/>
+          <w:sz w:val="24"/>
+          <w:szCs w:val="24"/>
+          <w:lang w:val="en-US" w:eastAsia="ru-RU"/>
+        </w:rPr>
+        <w:t>family</w:t>
+      </w:r>
+      <w:r>
+        <w:rPr>
+          <w:rFonts w:ascii="Times New Roman" w:eastAsia="Times New Roman" w:hAnsi="Times New Roman" w:cs="Times New Roman"/>
+          <w:b/>
+          <w:bCs/>
+          <w:sz w:val="24"/>
+          <w:szCs w:val="24"/>
+          <w:lang w:val="en-US" w:eastAsia="ru-RU"/>
+        </w:rPr>
+        <w:t>/{</w:t>
+      </w:r>
+      <w:proofErr w:type="spellStart"/>
+      <w:r>
+        <w:rPr>
+          <w:rFonts w:ascii="Times New Roman" w:eastAsia="Times New Roman" w:hAnsi="Times New Roman" w:cs="Times New Roman"/>
+          <w:b/>
+          <w:bCs/>
+          <w:sz w:val="24"/>
+          <w:szCs w:val="24"/>
+          <w:lang w:val="en-US" w:eastAsia="ru-RU"/>
+        </w:rPr>
+        <w:t>familyId</w:t>
+      </w:r>
+      <w:proofErr w:type="spellEnd"/>
+      <w:r>
+        <w:rPr>
+          <w:rFonts w:ascii="Times New Roman" w:eastAsia="Times New Roman" w:hAnsi="Times New Roman" w:cs="Times New Roman"/>
+          <w:b/>
+          <w:bCs/>
+          <w:sz w:val="24"/>
+          <w:szCs w:val="24"/>
+          <w:lang w:val="en-US" w:eastAsia="ru-RU"/>
+        </w:rPr>
+        <w:t>}/calendar-view</w:t>
+      </w:r>
+      <w:r>
+        <w:rPr>
+          <w:rFonts w:ascii="Times New Roman" w:eastAsia="Times New Roman" w:hAnsi="Times New Roman" w:cs="Times New Roman"/>
+          <w:sz w:val="24"/>
+          <w:szCs w:val="24"/>
+          <w:lang w:val="en-US" w:eastAsia="ru-RU"/>
         </w:rPr>
         <w:t xml:space="preserve"> </w:t>
       </w:r>
@@ -4038,6 +6440,179 @@
         </w:rPr>
         <w:t>Fetch tasks for a family in a calendar format.</w:t>
       </w:r>
+    </w:p>
+    <w:p>
+      <w:pPr>
+        <w:numPr>
+          <w:ilvl w:val="0"/>
+          <w:numId w:val="11"/>
+        </w:numPr>
+        <w:spacing w:before="100" w:beforeAutospacing="1" w:after="100" w:afterAutospacing="1" w:line="240" w:lineRule="auto"/>
+        <w:rPr>
+          <w:rFonts w:ascii="Times New Roman" w:eastAsia="Times New Roman" w:hAnsi="Times New Roman" w:cs="Times New Roman"/>
+          <w:sz w:val="24"/>
+          <w:szCs w:val="24"/>
+          <w:lang w:val="en-US" w:eastAsia="ru-RU"/>
+        </w:rPr>
+      </w:pPr>
+      <w:r>
+        <w:rPr>
+          <w:rFonts w:ascii="Times New Roman" w:eastAsia="Times New Roman" w:hAnsi="Times New Roman" w:cs="Times New Roman"/>
+          <w:b/>
+          <w:bCs/>
+          <w:sz w:val="24"/>
+          <w:szCs w:val="24"/>
+          <w:lang w:val="en-US" w:eastAsia="ru-RU"/>
+        </w:rPr>
+        <w:t>POST</w:t>
+      </w:r>
+      <w:r>
+        <w:rPr>
+          <w:rFonts w:ascii="Times New Roman" w:eastAsia="Times New Roman" w:hAnsi="Times New Roman" w:cs="Times New Roman"/>
+          <w:b/>
+          <w:bCs/>
+          <w:sz w:val="24"/>
+          <w:szCs w:val="24"/>
+          <w:lang w:val="en-US" w:eastAsia="ru-RU"/>
+        </w:rPr>
+        <w:t xml:space="preserve"> /</w:t>
+      </w:r>
+      <w:r>
+        <w:rPr>
+          <w:rFonts w:ascii="Times New Roman" w:eastAsia="Times New Roman" w:hAnsi="Times New Roman" w:cs="Times New Roman"/>
+          <w:b/>
+          <w:bCs/>
+          <w:sz w:val="24"/>
+          <w:szCs w:val="24"/>
+          <w:lang w:val="en-US" w:eastAsia="ru-RU"/>
+        </w:rPr>
+        <w:t>sign-up</w:t>
+      </w:r>
+    </w:p>
+    <w:p>
+      <w:pPr>
+        <w:numPr>
+          <w:ilvl w:val="1"/>
+          <w:numId w:val="11"/>
+        </w:numPr>
+        <w:spacing w:before="100" w:beforeAutospacing="1" w:after="100" w:afterAutospacing="1" w:line="240" w:lineRule="auto"/>
+        <w:rPr>
+          <w:rFonts w:ascii="Times New Roman" w:eastAsia="Times New Roman" w:hAnsi="Times New Roman" w:cs="Times New Roman"/>
+          <w:sz w:val="24"/>
+          <w:szCs w:val="24"/>
+          <w:lang w:val="en-US" w:eastAsia="ru-RU"/>
+        </w:rPr>
+      </w:pPr>
+      <w:r>
+        <w:rPr>
+          <w:rFonts w:ascii="Times New Roman" w:eastAsia="Times New Roman" w:hAnsi="Times New Roman" w:cs="Times New Roman"/>
+          <w:sz w:val="24"/>
+          <w:szCs w:val="24"/>
+          <w:lang w:val="en-US" w:eastAsia="ru-RU"/>
+        </w:rPr>
+        <w:t>Sign-up user</w:t>
+      </w:r>
+      <w:r>
+        <w:rPr>
+          <w:rFonts w:ascii="Times New Roman" w:eastAsia="Times New Roman" w:hAnsi="Times New Roman" w:cs="Times New Roman"/>
+          <w:sz w:val="24"/>
+          <w:szCs w:val="24"/>
+          <w:lang w:val="en-US" w:eastAsia="ru-RU"/>
+        </w:rPr>
+        <w:t>.</w:t>
+      </w:r>
+    </w:p>
+    <w:p>
+      <w:pPr>
+        <w:numPr>
+          <w:ilvl w:val="0"/>
+          <w:numId w:val="11"/>
+        </w:numPr>
+        <w:spacing w:before="100" w:beforeAutospacing="1" w:after="100" w:afterAutospacing="1" w:line="240" w:lineRule="auto"/>
+        <w:rPr>
+          <w:rFonts w:ascii="Times New Roman" w:eastAsia="Times New Roman" w:hAnsi="Times New Roman" w:cs="Times New Roman"/>
+          <w:sz w:val="24"/>
+          <w:szCs w:val="24"/>
+          <w:lang w:val="en-US" w:eastAsia="ru-RU"/>
+        </w:rPr>
+      </w:pPr>
+      <w:r>
+        <w:rPr>
+          <w:rFonts w:ascii="Times New Roman" w:eastAsia="Times New Roman" w:hAnsi="Times New Roman" w:cs="Times New Roman"/>
+          <w:b/>
+          <w:bCs/>
+          <w:sz w:val="24"/>
+          <w:szCs w:val="24"/>
+          <w:lang w:val="en-US" w:eastAsia="ru-RU"/>
+        </w:rPr>
+        <w:t>POST</w:t>
+      </w:r>
+      <w:r>
+        <w:rPr>
+          <w:rFonts w:ascii="Times New Roman" w:eastAsia="Times New Roman" w:hAnsi="Times New Roman" w:cs="Times New Roman"/>
+          <w:b/>
+          <w:bCs/>
+          <w:sz w:val="24"/>
+          <w:szCs w:val="24"/>
+          <w:lang w:val="en-US" w:eastAsia="ru-RU"/>
+        </w:rPr>
+        <w:t xml:space="preserve"> /</w:t>
+      </w:r>
+      <w:r>
+        <w:rPr>
+          <w:rFonts w:ascii="Times New Roman" w:eastAsia="Times New Roman" w:hAnsi="Times New Roman" w:cs="Times New Roman"/>
+          <w:b/>
+          <w:bCs/>
+          <w:sz w:val="24"/>
+          <w:szCs w:val="24"/>
+          <w:lang w:val="en-US" w:eastAsia="ru-RU"/>
+        </w:rPr>
+        <w:t>login</w:t>
+      </w:r>
+    </w:p>
+    <w:p>
+      <w:pPr>
+        <w:numPr>
+          <w:ilvl w:val="1"/>
+          <w:numId w:val="11"/>
+        </w:numPr>
+        <w:spacing w:before="100" w:beforeAutospacing="1" w:after="100" w:afterAutospacing="1" w:line="240" w:lineRule="auto"/>
+        <w:rPr>
+          <w:rFonts w:ascii="Times New Roman" w:eastAsia="Times New Roman" w:hAnsi="Times New Roman" w:cs="Times New Roman"/>
+          <w:sz w:val="24"/>
+          <w:szCs w:val="24"/>
+          <w:lang w:val="en-US" w:eastAsia="ru-RU"/>
+        </w:rPr>
+      </w:pPr>
+      <w:r>
+        <w:rPr>
+          <w:rFonts w:ascii="Times New Roman" w:eastAsia="Times New Roman" w:hAnsi="Times New Roman" w:cs="Times New Roman"/>
+          <w:sz w:val="24"/>
+          <w:szCs w:val="24"/>
+          <w:lang w:val="en-US" w:eastAsia="ru-RU"/>
+        </w:rPr>
+        <w:t>Login user</w:t>
+      </w:r>
+      <w:r>
+        <w:rPr>
+          <w:rFonts w:ascii="Times New Roman" w:eastAsia="Times New Roman" w:hAnsi="Times New Roman" w:cs="Times New Roman"/>
+          <w:sz w:val="24"/>
+          <w:szCs w:val="24"/>
+          <w:lang w:val="en-US" w:eastAsia="ru-RU"/>
+        </w:rPr>
+        <w:t>.</w:t>
+      </w:r>
+    </w:p>
+    <w:p>
+      <w:pPr>
+        <w:spacing w:before="100" w:beforeAutospacing="1" w:after="100" w:afterAutospacing="1" w:line="240" w:lineRule="auto"/>
+        <w:rPr>
+          <w:rFonts w:ascii="Times New Roman" w:eastAsia="Times New Roman" w:hAnsi="Times New Roman" w:cs="Times New Roman"/>
+          <w:sz w:val="24"/>
+          <w:szCs w:val="24"/>
+          <w:lang w:val="en-US" w:eastAsia="ru-RU"/>
+        </w:rPr>
+      </w:pPr>
     </w:p>
     <w:p>
       <w:pPr>

</xml_diff>

<commit_message>
update and delete endpoints added
</commit_message>
<xml_diff>
--- a/_docs/Project Description.docx
+++ b/_docs/Project Description.docx
@@ -310,8 +310,28 @@
           <w:szCs w:val="24"/>
           <w:lang w:val="en-US" w:eastAsia="ru-RU"/>
         </w:rPr>
-        <w:t>Update and manage profiles for members within their family group.</w:t>
-      </w:r>
+        <w:t xml:space="preserve">Update and manage profiles for members within their family </w:t>
+      </w:r>
+      <w:proofErr w:type="gramStart"/>
+      <w:r>
+        <w:rPr>
+          <w:rFonts w:ascii="Times New Roman" w:eastAsia="Times New Roman" w:hAnsi="Times New Roman" w:cs="Times New Roman"/>
+          <w:sz w:val="24"/>
+          <w:szCs w:val="24"/>
+          <w:lang w:val="en-US" w:eastAsia="ru-RU"/>
+        </w:rPr>
+        <w:t>group.</w:t>
+      </w:r>
+      <w:r>
+        <w:rPr>
+          <w:rFonts w:ascii="Times New Roman" w:eastAsia="Times New Roman" w:hAnsi="Times New Roman" w:cs="Times New Roman"/>
+          <w:sz w:val="24"/>
+          <w:szCs w:val="24"/>
+          <w:lang w:val="en-US" w:eastAsia="ru-RU"/>
+        </w:rPr>
+        <w:t>–</w:t>
+      </w:r>
+      <w:proofErr w:type="gramEnd"/>
     </w:p>
     <w:p>
       <w:pPr>

</xml_diff>